<commit_message>
a little more resume
</commit_message>
<xml_diff>
--- a/Emma_Cross_Resume.docx
+++ b/Emma_Cross_Resume.docx
@@ -21,6 +21,32 @@
           <w:szCs w:val="48"/>
         </w:rPr>
         <w:t>Emma Cross</w:t>
+      </w:r>
+    </w:p>
+    <w:p>
+      <w:pPr>
+        <w:jc w:val="center"/>
+        <w:rPr>
+          <w:rFonts w:ascii="Helvetica Neue" w:eastAsia="Helvetica Neue" w:hAnsi="Helvetica Neue" w:cs="Helvetica Neue"/>
+          <w:sz w:val="22"/>
+          <w:szCs w:val="22"/>
+        </w:rPr>
+      </w:pPr>
+      <w:r>
+        <w:rPr>
+          <w:rFonts w:ascii="Helvetica Neue" w:eastAsia="Helvetica Neue" w:hAnsi="Helvetica Neue" w:cs="Helvetica Neue"/>
+          <w:sz w:val="22"/>
+          <w:szCs w:val="22"/>
+        </w:rPr>
+        <w:t>Software Engineer</w:t>
+      </w:r>
+      <w:r>
+        <w:rPr>
+          <w:rFonts w:ascii="Helvetica Neue" w:eastAsia="Helvetica Neue" w:hAnsi="Helvetica Neue" w:cs="Helvetica Neue"/>
+          <w:sz w:val="22"/>
+          <w:szCs w:val="22"/>
+        </w:rPr>
+        <w:t>, Game Programmer</w:t>
       </w:r>
     </w:p>
     <w:p>
@@ -111,236 +137,6 @@
         <w:jc w:val="center"/>
         <w:rPr>
           <w:rFonts w:ascii="Helvetica Neue Light" w:eastAsia="Helvetica Neue Light" w:hAnsi="Helvetica Neue Light" w:cs="Helvetica Neue Light"/>
-          <w:sz w:val="28"/>
-          <w:szCs w:val="28"/>
-        </w:rPr>
-      </w:pPr>
-      <w:r>
-        <w:rPr>
-          <w:rFonts w:ascii="Helvetica Neue Light" w:eastAsia="Helvetica Neue Light" w:hAnsi="Helvetica Neue Light" w:cs="Helvetica Neue Light"/>
-          <w:sz w:val="28"/>
-          <w:szCs w:val="28"/>
-        </w:rPr>
-        <w:t>EDUCATION</w:t>
-      </w:r>
-    </w:p>
-    <w:p>
-      <w:pPr>
-        <w:widowControl w:val="0"/>
-        <w:spacing w:line="276" w:lineRule="auto"/>
-        <w:rPr>
-          <w:rFonts w:ascii="Helvetica Neue" w:eastAsia="Helvetica Neue" w:hAnsi="Helvetica Neue" w:cs="Helvetica Neue"/>
-          <w:bCs/>
-          <w:sz w:val="22"/>
-          <w:szCs w:val="22"/>
-        </w:rPr>
-      </w:pPr>
-      <w:r>
-        <w:rPr>
-          <w:rFonts w:ascii="Helvetica Neue" w:eastAsia="Helvetica Neue" w:hAnsi="Helvetica Neue" w:cs="Helvetica Neue"/>
-          <w:b/>
-          <w:sz w:val="22"/>
-          <w:szCs w:val="22"/>
-        </w:rPr>
-        <w:t xml:space="preserve">DigiPen Institute of Technology, Redmond, WA </w:t>
-      </w:r>
-      <w:r>
-        <w:rPr>
-          <w:rFonts w:ascii="Helvetica Neue" w:eastAsia="Helvetica Neue" w:hAnsi="Helvetica Neue" w:cs="Helvetica Neue"/>
-          <w:bCs/>
-          <w:sz w:val="22"/>
-          <w:szCs w:val="22"/>
-        </w:rPr>
-        <w:t>(Expected Graduation April 2024)</w:t>
-      </w:r>
-    </w:p>
-    <w:p>
-      <w:pPr>
-        <w:pStyle w:val="ListParagraph"/>
-        <w:widowControl w:val="0"/>
-        <w:numPr>
-          <w:ilvl w:val="0"/>
-          <w:numId w:val="1"/>
-        </w:numPr>
-        <w:spacing w:line="276" w:lineRule="auto"/>
-        <w:rPr>
-          <w:rFonts w:ascii="Helvetica Neue" w:eastAsia="Helvetica Neue" w:hAnsi="Helvetica Neue" w:cs="Helvetica Neue"/>
-          <w:b/>
-          <w:sz w:val="22"/>
-          <w:szCs w:val="22"/>
-        </w:rPr>
-      </w:pPr>
-      <w:r>
-        <w:rPr>
-          <w:rFonts w:ascii="Helvetica Neue" w:eastAsia="Helvetica Neue" w:hAnsi="Helvetica Neue" w:cs="Helvetica Neue"/>
-          <w:bCs/>
-          <w:sz w:val="22"/>
-          <w:szCs w:val="22"/>
-        </w:rPr>
-        <w:t>Working towards a BS in Computer Science in Real-Time Interactive Simulation.</w:t>
-      </w:r>
-    </w:p>
-    <w:p>
-      <w:pPr>
-        <w:pStyle w:val="ListParagraph"/>
-        <w:widowControl w:val="0"/>
-        <w:numPr>
-          <w:ilvl w:val="0"/>
-          <w:numId w:val="1"/>
-        </w:numPr>
-        <w:spacing w:line="276" w:lineRule="auto"/>
-        <w:rPr>
-          <w:rFonts w:ascii="Helvetica Neue" w:eastAsia="Helvetica Neue" w:hAnsi="Helvetica Neue" w:cs="Helvetica Neue"/>
-          <w:b/>
-          <w:sz w:val="22"/>
-          <w:szCs w:val="22"/>
-        </w:rPr>
-      </w:pPr>
-      <w:r>
-        <w:rPr>
-          <w:rFonts w:ascii="Helvetica Neue" w:eastAsia="Helvetica Neue" w:hAnsi="Helvetica Neue" w:cs="Helvetica Neue"/>
-          <w:sz w:val="22"/>
-          <w:szCs w:val="22"/>
-        </w:rPr>
-        <w:t>3.567 cumulative GPA (as of December 2021).</w:t>
-      </w:r>
-    </w:p>
-    <w:p>
-      <w:pPr>
-        <w:pStyle w:val="ListParagraph"/>
-        <w:widowControl w:val="0"/>
-        <w:numPr>
-          <w:ilvl w:val="0"/>
-          <w:numId w:val="1"/>
-        </w:numPr>
-        <w:spacing w:line="276" w:lineRule="auto"/>
-        <w:rPr>
-          <w:rFonts w:ascii="Helvetica Neue" w:eastAsia="Helvetica Neue" w:hAnsi="Helvetica Neue" w:cs="Helvetica Neue"/>
-          <w:b/>
-          <w:sz w:val="22"/>
-          <w:szCs w:val="22"/>
-        </w:rPr>
-      </w:pPr>
-      <w:r>
-        <w:rPr>
-          <w:rFonts w:ascii="Helvetica Neue" w:eastAsia="Helvetica Neue" w:hAnsi="Helvetica Neue" w:cs="Helvetica Neue"/>
-          <w:sz w:val="22"/>
-          <w:szCs w:val="22"/>
-        </w:rPr>
-        <w:t>Have worked with teams of students to create games.</w:t>
-      </w:r>
-    </w:p>
-    <w:p>
-      <w:pPr>
-        <w:widowControl w:val="0"/>
-        <w:spacing w:line="276" w:lineRule="auto"/>
-        <w:rPr>
-          <w:rFonts w:ascii="Helvetica Neue" w:eastAsia="Helvetica Neue" w:hAnsi="Helvetica Neue" w:cs="Helvetica Neue"/>
-          <w:bCs/>
-          <w:sz w:val="22"/>
-          <w:szCs w:val="22"/>
-        </w:rPr>
-      </w:pPr>
-      <w:r>
-        <w:rPr>
-          <w:rFonts w:ascii="Helvetica Neue" w:eastAsia="Helvetica Neue" w:hAnsi="Helvetica Neue" w:cs="Helvetica Neue"/>
-          <w:b/>
-          <w:sz w:val="22"/>
-          <w:szCs w:val="22"/>
-        </w:rPr>
-        <w:t xml:space="preserve">Huntley High School, Huntley, IL </w:t>
-      </w:r>
-      <w:r>
-        <w:rPr>
-          <w:rFonts w:ascii="Helvetica Neue" w:eastAsia="Helvetica Neue" w:hAnsi="Helvetica Neue" w:cs="Helvetica Neue"/>
-          <w:bCs/>
-          <w:sz w:val="22"/>
-          <w:szCs w:val="22"/>
-        </w:rPr>
-        <w:t>(August 2016 – May 2020)</w:t>
-      </w:r>
-    </w:p>
-    <w:p>
-      <w:pPr>
-        <w:pStyle w:val="ListParagraph"/>
-        <w:numPr>
-          <w:ilvl w:val="0"/>
-          <w:numId w:val="2"/>
-        </w:numPr>
-        <w:spacing w:line="276" w:lineRule="auto"/>
-        <w:jc w:val="both"/>
-        <w:rPr>
-          <w:rFonts w:ascii="Helvetica Neue" w:eastAsia="Helvetica Neue" w:hAnsi="Helvetica Neue" w:cs="Helvetica Neue"/>
-          <w:sz w:val="22"/>
-          <w:szCs w:val="22"/>
-        </w:rPr>
-      </w:pPr>
-      <w:r>
-        <w:rPr>
-          <w:rFonts w:ascii="Helvetica Neue" w:eastAsia="Helvetica Neue" w:hAnsi="Helvetica Neue" w:cs="Helvetica Neue"/>
-          <w:sz w:val="22"/>
-          <w:szCs w:val="22"/>
-        </w:rPr>
-        <w:t>Graduated Summa Cum Laude and a 4.2 GPA.</w:t>
-      </w:r>
-    </w:p>
-    <w:p>
-      <w:pPr>
-        <w:pStyle w:val="ListParagraph"/>
-        <w:numPr>
-          <w:ilvl w:val="0"/>
-          <w:numId w:val="2"/>
-        </w:numPr>
-        <w:spacing w:line="276" w:lineRule="auto"/>
-        <w:jc w:val="both"/>
-        <w:rPr>
-          <w:rFonts w:ascii="Helvetica Neue" w:eastAsia="Helvetica Neue" w:hAnsi="Helvetica Neue" w:cs="Helvetica Neue"/>
-          <w:sz w:val="22"/>
-          <w:szCs w:val="22"/>
-        </w:rPr>
-      </w:pPr>
-      <w:r>
-        <w:rPr>
-          <w:rFonts w:ascii="Helvetica Neue" w:eastAsia="Helvetica Neue" w:hAnsi="Helvetica Neue" w:cs="Helvetica Neue"/>
-          <w:sz w:val="22"/>
-          <w:szCs w:val="22"/>
-        </w:rPr>
-        <w:t>Have taken and passed classes such as AP Calculus BC, Multivariable Calculus &amp; Linear Algebra, AP Computer Science A, AP Computer Science Principles, AP Spanish, and Dual Credit English.</w:t>
-      </w:r>
-    </w:p>
-    <w:p>
-      <w:pPr>
-        <w:pStyle w:val="ListParagraph"/>
-        <w:numPr>
-          <w:ilvl w:val="0"/>
-          <w:numId w:val="2"/>
-        </w:numPr>
-        <w:spacing w:line="276" w:lineRule="auto"/>
-        <w:jc w:val="both"/>
-        <w:rPr>
-          <w:rFonts w:ascii="Helvetica Neue" w:eastAsia="Helvetica Neue" w:hAnsi="Helvetica Neue" w:cs="Helvetica Neue"/>
-          <w:sz w:val="22"/>
-          <w:szCs w:val="22"/>
-        </w:rPr>
-      </w:pPr>
-      <w:r>
-        <w:rPr>
-          <w:rFonts w:ascii="Helvetica Neue" w:eastAsia="Helvetica Neue" w:hAnsi="Helvetica Neue" w:cs="Helvetica Neue"/>
-          <w:sz w:val="22"/>
-          <w:szCs w:val="22"/>
-        </w:rPr>
-        <w:t>Actively involved in the Huntley High School band program through Percussion Ensemble, Wind Ensemble, and Marching Band.</w:t>
-      </w:r>
-    </w:p>
-    <w:p>
-      <w:pPr>
-        <w:pBdr>
-          <w:top w:val="single" w:sz="6" w:space="20" w:color="7F7F7F"/>
-        </w:pBdr>
-        <w:spacing w:before="400" w:after="200" w:line="276" w:lineRule="auto"/>
-        <w:jc w:val="center"/>
-        <w:rPr>
-          <w:rFonts w:ascii="Helvetica Neue Light" w:eastAsia="Helvetica Neue Light" w:hAnsi="Helvetica Neue Light" w:cs="Helvetica Neue Light"/>
           <w:color w:val="000000"/>
           <w:sz w:val="28"/>
           <w:szCs w:val="28"/>
@@ -478,6 +274,171 @@
     <w:p>
       <w:pPr>
         <w:pBdr>
+          <w:top w:val="single" w:sz="6" w:space="20" w:color="7F7F7F"/>
+        </w:pBdr>
+        <w:spacing w:before="400" w:after="200" w:line="276" w:lineRule="auto"/>
+        <w:jc w:val="center"/>
+        <w:rPr>
+          <w:rFonts w:ascii="Helvetica Neue Light" w:eastAsia="Helvetica Neue Light" w:hAnsi="Helvetica Neue Light" w:cs="Helvetica Neue Light"/>
+          <w:sz w:val="28"/>
+          <w:szCs w:val="28"/>
+        </w:rPr>
+      </w:pPr>
+      <w:r>
+        <w:rPr>
+          <w:rFonts w:ascii="Helvetica Neue Light" w:eastAsia="Helvetica Neue Light" w:hAnsi="Helvetica Neue Light" w:cs="Helvetica Neue Light"/>
+          <w:sz w:val="28"/>
+          <w:szCs w:val="28"/>
+        </w:rPr>
+        <w:t>EDUCATION</w:t>
+      </w:r>
+    </w:p>
+    <w:p>
+      <w:pPr>
+        <w:widowControl w:val="0"/>
+        <w:spacing w:line="276" w:lineRule="auto"/>
+        <w:rPr>
+          <w:rFonts w:ascii="Helvetica Neue" w:eastAsia="Helvetica Neue" w:hAnsi="Helvetica Neue" w:cs="Helvetica Neue"/>
+          <w:b/>
+          <w:sz w:val="22"/>
+          <w:szCs w:val="22"/>
+        </w:rPr>
+      </w:pPr>
+      <w:r>
+        <w:rPr>
+          <w:rFonts w:ascii="Helvetica Neue" w:eastAsia="Helvetica Neue" w:hAnsi="Helvetica Neue" w:cs="Helvetica Neue"/>
+          <w:b/>
+          <w:sz w:val="22"/>
+          <w:szCs w:val="22"/>
+        </w:rPr>
+        <w:t>DigiPen Institute of Technology, Redmond WA</w:t>
+      </w:r>
+    </w:p>
+    <w:p>
+      <w:pPr>
+        <w:widowControl w:val="0"/>
+        <w:spacing w:line="276" w:lineRule="auto"/>
+        <w:rPr>
+          <w:rFonts w:ascii="Helvetica Neue" w:eastAsia="Helvetica Neue" w:hAnsi="Helvetica Neue" w:cs="Helvetica Neue"/>
+          <w:bCs/>
+          <w:sz w:val="22"/>
+          <w:szCs w:val="22"/>
+        </w:rPr>
+      </w:pPr>
+      <w:r>
+        <w:rPr>
+          <w:rFonts w:ascii="Helvetica Neue" w:eastAsia="Helvetica Neue" w:hAnsi="Helvetica Neue" w:cs="Helvetica Neue"/>
+          <w:bCs/>
+          <w:sz w:val="22"/>
+          <w:szCs w:val="22"/>
+        </w:rPr>
+        <w:t>Expected Graduation April 2024</w:t>
+      </w:r>
+    </w:p>
+    <w:p>
+      <w:pPr>
+        <w:pStyle w:val="ListParagraph"/>
+        <w:widowControl w:val="0"/>
+        <w:numPr>
+          <w:ilvl w:val="0"/>
+          <w:numId w:val="5"/>
+        </w:numPr>
+        <w:spacing w:line="276" w:lineRule="auto"/>
+        <w:rPr>
+          <w:rFonts w:ascii="Helvetica Neue" w:eastAsia="Helvetica Neue" w:hAnsi="Helvetica Neue" w:cs="Helvetica Neue"/>
+          <w:b/>
+          <w:sz w:val="22"/>
+          <w:szCs w:val="22"/>
+        </w:rPr>
+      </w:pPr>
+      <w:r>
+        <w:rPr>
+          <w:rFonts w:ascii="Helvetica Neue" w:eastAsia="Helvetica Neue" w:hAnsi="Helvetica Neue" w:cs="Helvetica Neue"/>
+          <w:bCs/>
+          <w:sz w:val="22"/>
+          <w:szCs w:val="22"/>
+        </w:rPr>
+        <w:t>Working towards a BS in Computer Science in Real-Time Interactive Simulatio</w:t>
+      </w:r>
+      <w:r>
+        <w:rPr>
+          <w:rFonts w:ascii="Helvetica Neue" w:eastAsia="Helvetica Neue" w:hAnsi="Helvetica Neue" w:cs="Helvetica Neue"/>
+          <w:bCs/>
+          <w:sz w:val="22"/>
+          <w:szCs w:val="22"/>
+        </w:rPr>
+        <w:t>n</w:t>
+      </w:r>
+    </w:p>
+    <w:p>
+      <w:pPr>
+        <w:pStyle w:val="ListParagraph"/>
+        <w:widowControl w:val="0"/>
+        <w:numPr>
+          <w:ilvl w:val="0"/>
+          <w:numId w:val="5"/>
+        </w:numPr>
+        <w:spacing w:line="276" w:lineRule="auto"/>
+        <w:rPr>
+          <w:rFonts w:ascii="Helvetica Neue" w:eastAsia="Helvetica Neue" w:hAnsi="Helvetica Neue" w:cs="Helvetica Neue"/>
+          <w:b/>
+          <w:sz w:val="22"/>
+          <w:szCs w:val="22"/>
+        </w:rPr>
+      </w:pPr>
+      <w:r>
+        <w:rPr>
+          <w:rFonts w:ascii="Helvetica Neue" w:eastAsia="Helvetica Neue" w:hAnsi="Helvetica Neue" w:cs="Helvetica Neue"/>
+          <w:sz w:val="22"/>
+          <w:szCs w:val="22"/>
+        </w:rPr>
+        <w:t>3.567 cumulative GPA (as of December 2021)</w:t>
+      </w:r>
+    </w:p>
+    <w:p>
+      <w:pPr>
+        <w:pStyle w:val="ListParagraph"/>
+        <w:widowControl w:val="0"/>
+        <w:numPr>
+          <w:ilvl w:val="0"/>
+          <w:numId w:val="5"/>
+        </w:numPr>
+        <w:spacing w:line="276" w:lineRule="auto"/>
+        <w:rPr>
+          <w:rFonts w:ascii="Helvetica Neue" w:eastAsia="Helvetica Neue" w:hAnsi="Helvetica Neue" w:cs="Helvetica Neue"/>
+          <w:b/>
+          <w:sz w:val="22"/>
+          <w:szCs w:val="22"/>
+        </w:rPr>
+      </w:pPr>
+      <w:r>
+        <w:rPr>
+          <w:rFonts w:ascii="Helvetica Neue" w:eastAsia="Helvetica Neue" w:hAnsi="Helvetica Neue" w:cs="Helvetica Neue"/>
+          <w:sz w:val="22"/>
+          <w:szCs w:val="22"/>
+        </w:rPr>
+        <w:t>Design</w:t>
+      </w:r>
+      <w:r>
+        <w:rPr>
+          <w:rFonts w:ascii="Helvetica Neue" w:eastAsia="Helvetica Neue" w:hAnsi="Helvetica Neue" w:cs="Helvetica Neue"/>
+          <w:sz w:val="22"/>
+          <w:szCs w:val="22"/>
+        </w:rPr>
+        <w:t>ing</w:t>
+      </w:r>
+      <w:r>
+        <w:rPr>
+          <w:rFonts w:ascii="Helvetica Neue" w:eastAsia="Helvetica Neue" w:hAnsi="Helvetica Neue" w:cs="Helvetica Neue"/>
+          <w:sz w:val="22"/>
+          <w:szCs w:val="22"/>
+        </w:rPr>
+        <w:t xml:space="preserve"> and developing games with teams of students</w:t>
+      </w:r>
+    </w:p>
+    <w:p>
+      <w:pPr>
+        <w:pBdr>
           <w:top w:val="single" w:sz="6" w:space="18" w:color="7F7F7F"/>
         </w:pBdr>
         <w:spacing w:before="400" w:after="200" w:line="276" w:lineRule="auto"/>
@@ -495,7 +456,7 @@
           <w:sz w:val="28"/>
           <w:szCs w:val="28"/>
         </w:rPr>
-        <w:t>EXTRACURRICULAR ACTIVITIES</w:t>
+        <w:t>ACADEMIC PROJECTS</w:t>
       </w:r>
     </w:p>
     <w:p>
@@ -514,7 +475,23 @@
           <w:sz w:val="22"/>
           <w:szCs w:val="22"/>
         </w:rPr>
-        <w:t>MARCHING BAND, Huntley High School, Huntley, IL</w:t>
+        <w:t>COOPER’S CLEANUP</w:t>
+      </w:r>
+      <w:r>
+        <w:rPr>
+          <w:rFonts w:ascii="Helvetica Neue" w:eastAsia="Helvetica Neue" w:hAnsi="Helvetica Neue" w:cs="Helvetica Neue"/>
+          <w:sz w:val="22"/>
+          <w:szCs w:val="22"/>
+        </w:rPr>
+        <w:t xml:space="preserve">, DigiPen Institute of Technology, </w:t>
+      </w:r>
+      <w:r>
+        <w:rPr>
+          <w:rFonts w:ascii="Helvetica Neue" w:eastAsia="Helvetica Neue" w:hAnsi="Helvetica Neue" w:cs="Helvetica Neue"/>
+          <w:sz w:val="22"/>
+          <w:szCs w:val="22"/>
+        </w:rPr>
+        <w:t>August 2021 – April 2022</w:t>
       </w:r>
     </w:p>
     <w:p>
@@ -530,19 +507,284 @@
       <w:r>
         <w:rPr>
           <w:rFonts w:ascii="Helvetica Neue" w:eastAsia="Helvetica Neue" w:hAnsi="Helvetica Neue" w:cs="Helvetica Neue"/>
+          <w:sz w:val="22"/>
+          <w:szCs w:val="22"/>
+        </w:rPr>
+        <w:t>2D Collectathon Adventure</w:t>
+      </w:r>
+      <w:r>
+        <w:rPr>
+          <w:rFonts w:ascii="Helvetica Neue" w:eastAsia="Helvetica Neue" w:hAnsi="Helvetica Neue" w:cs="Helvetica Neue"/>
+          <w:sz w:val="22"/>
+          <w:szCs w:val="22"/>
+        </w:rPr>
+        <w:t xml:space="preserve"> (C++)</w:t>
+      </w:r>
+      <w:r>
+        <w:rPr>
+          <w:rFonts w:ascii="Helvetica Neue" w:eastAsia="Helvetica Neue" w:hAnsi="Helvetica Neue" w:cs="Helvetica Neue"/>
+          <w:sz w:val="22"/>
+          <w:szCs w:val="22"/>
+        </w:rPr>
+        <w:t xml:space="preserve"> - </w:t>
+      </w:r>
+      <w:r>
+        <w:rPr>
+          <w:rFonts w:ascii="Helvetica Neue" w:eastAsia="Helvetica Neue" w:hAnsi="Helvetica Neue" w:cs="Helvetica Neue"/>
           <w:b/>
           <w:sz w:val="22"/>
           <w:szCs w:val="22"/>
         </w:rPr>
-        <w:t>Front Ensemble</w:t>
-      </w:r>
-      <w:r>
-        <w:rPr>
-          <w:rFonts w:ascii="Helvetica Neue" w:eastAsia="Helvetica Neue" w:hAnsi="Helvetica Neue" w:cs="Helvetica Neue"/>
-          <w:sz w:val="22"/>
-          <w:szCs w:val="22"/>
-        </w:rPr>
-        <w:t xml:space="preserve"> (2015-2019), </w:t>
+        <w:t>Tech Lead, Graphics Programmer</w:t>
+      </w:r>
+      <w:r>
+        <w:rPr>
+          <w:rFonts w:ascii="Helvetica Neue" w:eastAsia="Helvetica Neue" w:hAnsi="Helvetica Neue" w:cs="Helvetica Neue"/>
+          <w:sz w:val="22"/>
+          <w:szCs w:val="22"/>
+        </w:rPr>
+        <w:t xml:space="preserve"> </w:t>
+      </w:r>
+    </w:p>
+    <w:p>
+      <w:pPr>
+        <w:pStyle w:val="ListParagraph"/>
+        <w:widowControl w:val="0"/>
+        <w:numPr>
+          <w:ilvl w:val="0"/>
+          <w:numId w:val="4"/>
+        </w:numPr>
+        <w:spacing w:line="276" w:lineRule="auto"/>
+        <w:rPr>
+          <w:rFonts w:ascii="Helvetica Neue" w:eastAsia="Helvetica Neue" w:hAnsi="Helvetica Neue" w:cs="Helvetica Neue"/>
+          <w:sz w:val="22"/>
+          <w:szCs w:val="22"/>
+        </w:rPr>
+      </w:pPr>
+      <w:r>
+        <w:rPr>
+          <w:rFonts w:ascii="Helvetica Neue" w:eastAsia="Helvetica Neue" w:hAnsi="Helvetica Neue" w:cs="Helvetica Neue"/>
+          <w:sz w:val="22"/>
+          <w:szCs w:val="22"/>
+        </w:rPr>
+        <w:t>Implemented graphics</w:t>
+      </w:r>
+      <w:r>
+        <w:rPr>
+          <w:rFonts w:ascii="Helvetica Neue" w:eastAsia="Helvetica Neue" w:hAnsi="Helvetica Neue" w:cs="Helvetica Neue"/>
+          <w:sz w:val="22"/>
+          <w:szCs w:val="22"/>
+        </w:rPr>
+        <w:t xml:space="preserve"> rendering</w:t>
+      </w:r>
+      <w:r>
+        <w:rPr>
+          <w:rFonts w:ascii="Helvetica Neue" w:eastAsia="Helvetica Neue" w:hAnsi="Helvetica Neue" w:cs="Helvetica Neue"/>
+          <w:sz w:val="22"/>
+          <w:szCs w:val="22"/>
+        </w:rPr>
+        <w:t xml:space="preserve"> and fog-of-war lighting effects</w:t>
+      </w:r>
+      <w:r>
+        <w:rPr>
+          <w:rFonts w:ascii="Helvetica Neue" w:eastAsia="Helvetica Neue" w:hAnsi="Helvetica Neue" w:cs="Helvetica Neue"/>
+          <w:sz w:val="22"/>
+          <w:szCs w:val="22"/>
+        </w:rPr>
+        <w:t xml:space="preserve"> using OpenGL</w:t>
+      </w:r>
+    </w:p>
+    <w:p>
+      <w:pPr>
+        <w:pStyle w:val="ListParagraph"/>
+        <w:widowControl w:val="0"/>
+        <w:numPr>
+          <w:ilvl w:val="0"/>
+          <w:numId w:val="4"/>
+        </w:numPr>
+        <w:spacing w:line="276" w:lineRule="auto"/>
+        <w:rPr>
+          <w:rFonts w:ascii="Helvetica Neue" w:eastAsia="Helvetica Neue" w:hAnsi="Helvetica Neue" w:cs="Helvetica Neue"/>
+          <w:sz w:val="22"/>
+          <w:szCs w:val="22"/>
+        </w:rPr>
+      </w:pPr>
+      <w:r>
+        <w:rPr>
+          <w:rFonts w:ascii="Helvetica Neue" w:eastAsia="Helvetica Neue" w:hAnsi="Helvetica Neue" w:cs="Helvetica Neue"/>
+          <w:sz w:val="22"/>
+          <w:szCs w:val="22"/>
+        </w:rPr>
+        <w:t xml:space="preserve">Designed art pipeline </w:t>
+      </w:r>
+      <w:r>
+        <w:rPr>
+          <w:rFonts w:ascii="Helvetica Neue" w:eastAsia="Helvetica Neue" w:hAnsi="Helvetica Neue" w:cs="Helvetica Neue"/>
+          <w:sz w:val="22"/>
+          <w:szCs w:val="22"/>
+        </w:rPr>
+        <w:t>to give</w:t>
+      </w:r>
+      <w:r>
+        <w:rPr>
+          <w:rFonts w:ascii="Helvetica Neue" w:eastAsia="Helvetica Neue" w:hAnsi="Helvetica Neue" w:cs="Helvetica Neue"/>
+          <w:sz w:val="22"/>
+          <w:szCs w:val="22"/>
+        </w:rPr>
+        <w:t xml:space="preserve"> non-programmers </w:t>
+      </w:r>
+      <w:r>
+        <w:rPr>
+          <w:rFonts w:ascii="Helvetica Neue" w:eastAsia="Helvetica Neue" w:hAnsi="Helvetica Neue" w:cs="Helvetica Neue"/>
+          <w:sz w:val="22"/>
+          <w:szCs w:val="22"/>
+        </w:rPr>
+        <w:t>the ability t</w:t>
+      </w:r>
+      <w:r>
+        <w:rPr>
+          <w:rFonts w:ascii="Helvetica Neue" w:eastAsia="Helvetica Neue" w:hAnsi="Helvetica Neue" w:cs="Helvetica Neue"/>
+          <w:sz w:val="22"/>
+          <w:szCs w:val="22"/>
+        </w:rPr>
+        <w:t>o input meshes and textures</w:t>
+      </w:r>
+    </w:p>
+    <w:p>
+      <w:pPr>
+        <w:pStyle w:val="ListParagraph"/>
+        <w:widowControl w:val="0"/>
+        <w:numPr>
+          <w:ilvl w:val="0"/>
+          <w:numId w:val="4"/>
+        </w:numPr>
+        <w:spacing w:line="276" w:lineRule="auto"/>
+        <w:rPr>
+          <w:rFonts w:ascii="Helvetica Neue" w:eastAsia="Helvetica Neue" w:hAnsi="Helvetica Neue" w:cs="Helvetica Neue"/>
+          <w:sz w:val="22"/>
+          <w:szCs w:val="22"/>
+        </w:rPr>
+      </w:pPr>
+      <w:r>
+        <w:rPr>
+          <w:rFonts w:ascii="Helvetica Neue" w:eastAsia="Helvetica Neue" w:hAnsi="Helvetica Neue" w:cs="Helvetica Neue"/>
+          <w:sz w:val="22"/>
+          <w:szCs w:val="22"/>
+        </w:rPr>
+        <w:t>Created dynamic menu system</w:t>
+      </w:r>
+      <w:r>
+        <w:rPr>
+          <w:rFonts w:ascii="Helvetica Neue" w:eastAsia="Helvetica Neue" w:hAnsi="Helvetica Neue" w:cs="Helvetica Neue"/>
+          <w:sz w:val="22"/>
+          <w:szCs w:val="22"/>
+        </w:rPr>
+        <w:t xml:space="preserve"> fully</w:t>
+      </w:r>
+      <w:r>
+        <w:rPr>
+          <w:rFonts w:ascii="Helvetica Neue" w:eastAsia="Helvetica Neue" w:hAnsi="Helvetica Neue" w:cs="Helvetica Neue"/>
+          <w:sz w:val="22"/>
+          <w:szCs w:val="22"/>
+        </w:rPr>
+        <w:t xml:space="preserve"> editable via JSON files and Lua scripting</w:t>
+      </w:r>
+    </w:p>
+    <w:p>
+      <w:pPr>
+        <w:widowControl w:val="0"/>
+        <w:spacing w:line="276" w:lineRule="auto"/>
+        <w:rPr>
+          <w:rFonts w:ascii="Helvetica Neue" w:eastAsia="Helvetica Neue" w:hAnsi="Helvetica Neue" w:cs="Helvetica Neue"/>
+          <w:sz w:val="22"/>
+          <w:szCs w:val="22"/>
+        </w:rPr>
+      </w:pPr>
+    </w:p>
+    <w:p>
+      <w:pPr>
+        <w:widowControl w:val="0"/>
+        <w:spacing w:line="276" w:lineRule="auto"/>
+        <w:rPr>
+          <w:rFonts w:ascii="Helvetica Neue" w:eastAsia="Helvetica Neue" w:hAnsi="Helvetica Neue" w:cs="Helvetica Neue"/>
+          <w:sz w:val="22"/>
+          <w:szCs w:val="22"/>
+        </w:rPr>
+      </w:pPr>
+      <w:r>
+        <w:rPr>
+          <w:rFonts w:ascii="Helvetica Neue" w:eastAsia="Helvetica Neue" w:hAnsi="Helvetica Neue" w:cs="Helvetica Neue"/>
+          <w:sz w:val="22"/>
+          <w:szCs w:val="22"/>
+        </w:rPr>
+        <w:t>HAIRAISER</w:t>
+      </w:r>
+      <w:r>
+        <w:rPr>
+          <w:rFonts w:ascii="Helvetica Neue" w:eastAsia="Helvetica Neue" w:hAnsi="Helvetica Neue" w:cs="Helvetica Neue"/>
+          <w:sz w:val="22"/>
+          <w:szCs w:val="22"/>
+        </w:rPr>
+        <w:t xml:space="preserve">, DigiPen Institute of Technology, </w:t>
+      </w:r>
+      <w:r>
+        <w:rPr>
+          <w:rFonts w:ascii="Helvetica Neue" w:eastAsia="Helvetica Neue" w:hAnsi="Helvetica Neue" w:cs="Helvetica Neue"/>
+          <w:sz w:val="22"/>
+          <w:szCs w:val="22"/>
+        </w:rPr>
+        <w:t>January</w:t>
+      </w:r>
+      <w:r>
+        <w:rPr>
+          <w:rFonts w:ascii="Helvetica Neue" w:eastAsia="Helvetica Neue" w:hAnsi="Helvetica Neue" w:cs="Helvetica Neue"/>
+          <w:sz w:val="22"/>
+          <w:szCs w:val="22"/>
+        </w:rPr>
+        <w:t xml:space="preserve"> – April 202</w:t>
+      </w:r>
+      <w:r>
+        <w:rPr>
+          <w:rFonts w:ascii="Helvetica Neue" w:eastAsia="Helvetica Neue" w:hAnsi="Helvetica Neue" w:cs="Helvetica Neue"/>
+          <w:sz w:val="22"/>
+          <w:szCs w:val="22"/>
+        </w:rPr>
+        <w:t>1</w:t>
+      </w:r>
+    </w:p>
+    <w:p>
+      <w:pPr>
+        <w:widowControl w:val="0"/>
+        <w:spacing w:line="276" w:lineRule="auto"/>
+        <w:rPr>
+          <w:rFonts w:ascii="Helvetica Neue" w:eastAsia="Helvetica Neue" w:hAnsi="Helvetica Neue" w:cs="Helvetica Neue"/>
+          <w:sz w:val="22"/>
+          <w:szCs w:val="22"/>
+        </w:rPr>
+      </w:pPr>
+      <w:r>
+        <w:rPr>
+          <w:rFonts w:ascii="Helvetica Neue" w:eastAsia="Helvetica Neue" w:hAnsi="Helvetica Neue" w:cs="Helvetica Neue"/>
+          <w:sz w:val="22"/>
+          <w:szCs w:val="22"/>
+        </w:rPr>
+        <w:t>2D Platformer</w:t>
+      </w:r>
+      <w:r>
+        <w:rPr>
+          <w:rFonts w:ascii="Helvetica Neue" w:eastAsia="Helvetica Neue" w:hAnsi="Helvetica Neue" w:cs="Helvetica Neue"/>
+          <w:sz w:val="22"/>
+          <w:szCs w:val="22"/>
+        </w:rPr>
+        <w:t xml:space="preserve"> (C) </w:t>
+      </w:r>
+      <w:r>
+        <w:rPr>
+          <w:rFonts w:ascii="Helvetica Neue" w:eastAsia="Helvetica Neue" w:hAnsi="Helvetica Neue" w:cs="Helvetica Neue"/>
+          <w:sz w:val="22"/>
+          <w:szCs w:val="22"/>
+        </w:rPr>
+        <w:t xml:space="preserve">- </w:t>
       </w:r>
       <w:r>
         <w:rPr>
@@ -551,19 +793,26 @@
           <w:sz w:val="22"/>
           <w:szCs w:val="22"/>
         </w:rPr>
-        <w:t>Section Leader</w:t>
-      </w:r>
-      <w:r>
-        <w:rPr>
-          <w:rFonts w:ascii="Helvetica Neue" w:eastAsia="Helvetica Neue" w:hAnsi="Helvetica Neue" w:cs="Helvetica Neue"/>
-          <w:sz w:val="22"/>
-          <w:szCs w:val="22"/>
-        </w:rPr>
-        <w:t xml:space="preserve"> (2018-2019)</w:t>
-      </w:r>
-    </w:p>
-    <w:p>
-      <w:pPr>
+        <w:t xml:space="preserve">Gameplay &amp; </w:t>
+      </w:r>
+      <w:r>
+        <w:rPr>
+          <w:rFonts w:ascii="Helvetica Neue" w:eastAsia="Helvetica Neue" w:hAnsi="Helvetica Neue" w:cs="Helvetica Neue"/>
+          <w:b/>
+          <w:sz w:val="22"/>
+          <w:szCs w:val="22"/>
+        </w:rPr>
+        <w:t>Tools Programmer</w:t>
+      </w:r>
+    </w:p>
+    <w:p>
+      <w:pPr>
+        <w:pStyle w:val="ListParagraph"/>
+        <w:widowControl w:val="0"/>
+        <w:numPr>
+          <w:ilvl w:val="0"/>
+          <w:numId w:val="4"/>
+        </w:numPr>
         <w:spacing w:line="276" w:lineRule="auto"/>
         <w:rPr>
           <w:rFonts w:ascii="Helvetica Neue" w:eastAsia="Helvetica Neue" w:hAnsi="Helvetica Neue" w:cs="Helvetica Neue"/>
@@ -577,20 +826,49 @@
           <w:sz w:val="22"/>
           <w:szCs w:val="22"/>
         </w:rPr>
-        <w:t xml:space="preserve">For the 5 years that I was a part of the Huntley High School Marching Band, I spent the summer/fall rehearsing 6-8 hours a week, performing at home football games, and participating in 4-5 competitions a season. As a section leader during my last 2 years, I would assist in teaching the Front Ensemble various mallets technique and leading rehearsals for our upcoming </w:t>
-      </w:r>
-      <w:r>
-        <w:rPr>
-          <w:rFonts w:ascii="Helvetica Neue" w:eastAsia="Helvetica Neue" w:hAnsi="Helvetica Neue" w:cs="Helvetica Neue"/>
-          <w:sz w:val="22"/>
-          <w:szCs w:val="22"/>
-        </w:rPr>
-        <w:lastRenderedPageBreak/>
-        <w:t>shows. Because of my experiences I grew as a leader and am able to take initiative and work with a team towards a common goal.</w:t>
-      </w:r>
-    </w:p>
-    <w:p>
-      <w:pPr>
+        <w:t>Built</w:t>
+      </w:r>
+      <w:r>
+        <w:rPr>
+          <w:rFonts w:ascii="Helvetica Neue" w:eastAsia="Helvetica Neue" w:hAnsi="Helvetica Neue" w:cs="Helvetica Neue"/>
+          <w:sz w:val="22"/>
+          <w:szCs w:val="22"/>
+        </w:rPr>
+        <w:t xml:space="preserve"> custom level editor </w:t>
+      </w:r>
+      <w:r>
+        <w:rPr>
+          <w:rFonts w:ascii="Helvetica Neue" w:eastAsia="Helvetica Neue" w:hAnsi="Helvetica Neue" w:cs="Helvetica Neue"/>
+          <w:sz w:val="22"/>
+          <w:szCs w:val="22"/>
+        </w:rPr>
+        <w:t xml:space="preserve">fully usable </w:t>
+      </w:r>
+      <w:r>
+        <w:rPr>
+          <w:rFonts w:ascii="Helvetica Neue" w:eastAsia="Helvetica Neue" w:hAnsi="Helvetica Neue" w:cs="Helvetica Neue"/>
+          <w:sz w:val="22"/>
+          <w:szCs w:val="22"/>
+        </w:rPr>
+        <w:t>in-engine</w:t>
+      </w:r>
+      <w:r>
+        <w:rPr>
+          <w:rFonts w:ascii="Helvetica Neue" w:eastAsia="Helvetica Neue" w:hAnsi="Helvetica Neue" w:cs="Helvetica Neue"/>
+          <w:sz w:val="22"/>
+          <w:szCs w:val="22"/>
+        </w:rPr>
+        <w:t xml:space="preserve"> </w:t>
+      </w:r>
+    </w:p>
+    <w:p>
+      <w:pPr>
+        <w:pStyle w:val="ListParagraph"/>
+        <w:widowControl w:val="0"/>
+        <w:numPr>
+          <w:ilvl w:val="0"/>
+          <w:numId w:val="4"/>
+        </w:numPr>
         <w:spacing w:line="276" w:lineRule="auto"/>
         <w:rPr>
           <w:rFonts w:ascii="Helvetica Neue" w:eastAsia="Helvetica Neue" w:hAnsi="Helvetica Neue" w:cs="Helvetica Neue"/>
@@ -598,162 +876,109 @@
           <w:szCs w:val="22"/>
         </w:rPr>
       </w:pPr>
-    </w:p>
-    <w:p>
-      <w:pPr>
+      <w:r>
+        <w:rPr>
+          <w:rFonts w:ascii="Helvetica Neue" w:eastAsia="Helvetica Neue" w:hAnsi="Helvetica Neue" w:cs="Helvetica Neue"/>
+          <w:sz w:val="22"/>
+          <w:szCs w:val="22"/>
+        </w:rPr>
+        <w:t xml:space="preserve">Developed several </w:t>
+      </w:r>
+      <w:r>
+        <w:rPr>
+          <w:rFonts w:ascii="Helvetica Neue" w:eastAsia="Helvetica Neue" w:hAnsi="Helvetica Neue" w:cs="Helvetica Neue"/>
+          <w:sz w:val="22"/>
+          <w:szCs w:val="22"/>
+        </w:rPr>
+        <w:t>features including wall, enemy, and decoration placement</w:t>
+      </w:r>
+    </w:p>
+    <w:p>
+      <w:pPr>
+        <w:pStyle w:val="ListParagraph"/>
+        <w:widowControl w:val="0"/>
+        <w:numPr>
+          <w:ilvl w:val="0"/>
+          <w:numId w:val="4"/>
+        </w:numPr>
         <w:spacing w:line="276" w:lineRule="auto"/>
         <w:rPr>
           <w:rFonts w:ascii="Helvetica Neue" w:eastAsia="Helvetica Neue" w:hAnsi="Helvetica Neue" w:cs="Helvetica Neue"/>
-          <w:i/>
-          <w:sz w:val="22"/>
-          <w:szCs w:val="22"/>
-        </w:rPr>
-      </w:pPr>
-      <w:r>
-        <w:rPr>
-          <w:rFonts w:ascii="Helvetica Neue" w:eastAsia="Helvetica Neue" w:hAnsi="Helvetica Neue" w:cs="Helvetica Neue"/>
-          <w:sz w:val="22"/>
-          <w:szCs w:val="22"/>
-        </w:rPr>
-        <w:t>CRYSTAL LAKE THUNDER, Crystal Lake Strikers, Crystal Lake, IL</w:t>
-      </w:r>
-    </w:p>
-    <w:p>
-      <w:pPr>
-        <w:spacing w:line="276" w:lineRule="auto"/>
-        <w:rPr>
-          <w:rFonts w:ascii="Helvetica Neue" w:eastAsia="Helvetica Neue" w:hAnsi="Helvetica Neue" w:cs="Helvetica Neue"/>
-          <w:sz w:val="22"/>
-          <w:szCs w:val="22"/>
-        </w:rPr>
-      </w:pPr>
-      <w:r>
-        <w:rPr>
-          <w:rFonts w:ascii="Helvetica Neue" w:eastAsia="Helvetica Neue" w:hAnsi="Helvetica Neue" w:cs="Helvetica Neue"/>
-          <w:b/>
-          <w:sz w:val="22"/>
-          <w:szCs w:val="22"/>
-        </w:rPr>
-        <w:t>Front Ensemble</w:t>
-      </w:r>
-      <w:r>
-        <w:rPr>
-          <w:rFonts w:ascii="Helvetica Neue" w:eastAsia="Helvetica Neue" w:hAnsi="Helvetica Neue" w:cs="Helvetica Neue"/>
-          <w:sz w:val="22"/>
-          <w:szCs w:val="22"/>
-        </w:rPr>
-        <w:t xml:space="preserve"> (2018-2020), </w:t>
-      </w:r>
-      <w:r>
-        <w:rPr>
-          <w:rFonts w:ascii="Helvetica Neue" w:eastAsia="Helvetica Neue" w:hAnsi="Helvetica Neue" w:cs="Helvetica Neue"/>
-          <w:b/>
-          <w:sz w:val="22"/>
-          <w:szCs w:val="22"/>
-        </w:rPr>
-        <w:t>13th in WGI Championship Class A Finals</w:t>
-      </w:r>
-      <w:r>
-        <w:rPr>
-          <w:rFonts w:ascii="Helvetica Neue" w:eastAsia="Helvetica Neue" w:hAnsi="Helvetica Neue" w:cs="Helvetica Neue"/>
-          <w:sz w:val="22"/>
-          <w:szCs w:val="22"/>
-        </w:rPr>
-        <w:t xml:space="preserve"> (2019)</w:t>
-      </w:r>
-    </w:p>
-    <w:p>
-      <w:pPr>
-        <w:spacing w:line="276" w:lineRule="auto"/>
-        <w:rPr>
-          <w:rFonts w:ascii="Helvetica Neue" w:eastAsia="Helvetica Neue" w:hAnsi="Helvetica Neue" w:cs="Helvetica Neue"/>
-          <w:sz w:val="22"/>
-          <w:szCs w:val="22"/>
-        </w:rPr>
-      </w:pPr>
-      <w:r>
-        <w:rPr>
-          <w:rFonts w:ascii="Helvetica Neue" w:eastAsia="Helvetica Neue" w:hAnsi="Helvetica Neue" w:cs="Helvetica Neue"/>
-          <w:sz w:val="22"/>
-          <w:szCs w:val="22"/>
-        </w:rPr>
-        <w:t>As a selected member of the Crystal Lake Thunder indoor percussion ensemble, I practiced 11 hours every Saturday in the winter/spring and participated in competitions, including the WGI Championship Finals in Dayton, Ohio. I gained valuable skills such as learning quickly and enthusiastically, and the ability to be flexible and follow instructions even in high-stress situations.</w:t>
-      </w:r>
-    </w:p>
-    <w:p>
-      <w:pPr>
-        <w:spacing w:line="276" w:lineRule="auto"/>
-        <w:rPr>
-          <w:rFonts w:ascii="Helvetica Neue" w:eastAsia="Helvetica Neue" w:hAnsi="Helvetica Neue" w:cs="Helvetica Neue"/>
-          <w:sz w:val="22"/>
-          <w:szCs w:val="22"/>
-        </w:rPr>
-      </w:pPr>
-    </w:p>
-    <w:p>
-      <w:pPr>
-        <w:spacing w:line="276" w:lineRule="auto"/>
-        <w:rPr>
-          <w:rFonts w:ascii="Helvetica Neue" w:eastAsia="Helvetica Neue" w:hAnsi="Helvetica Neue" w:cs="Helvetica Neue"/>
-          <w:i/>
-          <w:sz w:val="22"/>
-          <w:szCs w:val="22"/>
-        </w:rPr>
-      </w:pPr>
-      <w:r>
-        <w:rPr>
-          <w:rFonts w:ascii="Helvetica Neue" w:eastAsia="Helvetica Neue" w:hAnsi="Helvetica Neue" w:cs="Helvetica Neue"/>
-          <w:sz w:val="22"/>
-          <w:szCs w:val="22"/>
-        </w:rPr>
-        <w:t>GIRLS ON THE DRUM, Crystal Lake Strikers, Crystal Lake, IL</w:t>
-      </w:r>
-    </w:p>
-    <w:p>
-      <w:pPr>
-        <w:spacing w:line="276" w:lineRule="auto"/>
-        <w:rPr>
-          <w:rFonts w:ascii="Helvetica Neue" w:eastAsia="Helvetica Neue" w:hAnsi="Helvetica Neue" w:cs="Helvetica Neue"/>
-          <w:sz w:val="22"/>
-          <w:szCs w:val="22"/>
-        </w:rPr>
-      </w:pPr>
-      <w:bookmarkStart w:id="0" w:name="_heading=h.1fob9te"/>
-      <w:bookmarkEnd w:id="0"/>
-      <w:r>
-        <w:rPr>
-          <w:rFonts w:ascii="Helvetica Neue" w:eastAsia="Helvetica Neue" w:hAnsi="Helvetica Neue" w:cs="Helvetica Neue"/>
-          <w:b/>
-          <w:sz w:val="22"/>
-          <w:szCs w:val="22"/>
-        </w:rPr>
-        <w:t>Student Mentor</w:t>
-      </w:r>
-      <w:r>
-        <w:rPr>
-          <w:rFonts w:ascii="Helvetica Neue" w:eastAsia="Helvetica Neue" w:hAnsi="Helvetica Neue" w:cs="Helvetica Neue"/>
-          <w:sz w:val="22"/>
-          <w:szCs w:val="22"/>
-        </w:rPr>
-        <w:t xml:space="preserve"> (2017-2020)</w:t>
-      </w:r>
-    </w:p>
-    <w:p>
-      <w:pPr>
-        <w:spacing w:line="276" w:lineRule="auto"/>
-        <w:rPr>
-          <w:rFonts w:ascii="Helvetica Neue" w:eastAsia="Helvetica Neue" w:hAnsi="Helvetica Neue" w:cs="Helvetica Neue"/>
-          <w:sz w:val="22"/>
-          <w:szCs w:val="22"/>
-        </w:rPr>
-      </w:pPr>
-      <w:r>
-        <w:rPr>
-          <w:rFonts w:ascii="Helvetica Neue" w:eastAsia="Helvetica Neue" w:hAnsi="Helvetica Neue" w:cs="Helvetica Neue"/>
-          <w:sz w:val="22"/>
-          <w:szCs w:val="22"/>
-        </w:rPr>
-        <w:t>As a Girls on the Drum Student Mentor volunteer, I instructed a young group of girls each winter on the fundamentals of percussion and other musical concepts, with the goal of inspiring and empowering them to find confidence within themselves and learn to love percussion. I learned how to be both a responsible leader and a role model, as well stay organized and break down tasks in order to achieve our goals.</w:t>
+          <w:sz w:val="22"/>
+          <w:szCs w:val="22"/>
+        </w:rPr>
+      </w:pPr>
+      <w:r>
+        <w:rPr>
+          <w:rFonts w:ascii="Helvetica Neue" w:eastAsia="Helvetica Neue" w:hAnsi="Helvetica Neue" w:cs="Helvetica Neue"/>
+          <w:sz w:val="22"/>
+          <w:szCs w:val="22"/>
+        </w:rPr>
+        <w:t xml:space="preserve">Assisted </w:t>
+      </w:r>
+      <w:r>
+        <w:rPr>
+          <w:rFonts w:ascii="Helvetica Neue" w:eastAsia="Helvetica Neue" w:hAnsi="Helvetica Neue" w:cs="Helvetica Neue"/>
+          <w:sz w:val="22"/>
+          <w:szCs w:val="22"/>
+        </w:rPr>
+        <w:t xml:space="preserve">teammates </w:t>
+      </w:r>
+      <w:r>
+        <w:rPr>
+          <w:rFonts w:ascii="Helvetica Neue" w:eastAsia="Helvetica Neue" w:hAnsi="Helvetica Neue" w:cs="Helvetica Neue"/>
+          <w:sz w:val="22"/>
+          <w:szCs w:val="22"/>
+        </w:rPr>
+        <w:t>in</w:t>
+      </w:r>
+      <w:r>
+        <w:rPr>
+          <w:rFonts w:ascii="Helvetica Neue" w:eastAsia="Helvetica Neue" w:hAnsi="Helvetica Neue" w:cs="Helvetica Neue"/>
+          <w:sz w:val="22"/>
+          <w:szCs w:val="22"/>
+        </w:rPr>
+        <w:t xml:space="preserve"> design</w:t>
+      </w:r>
+      <w:r>
+        <w:rPr>
+          <w:rFonts w:ascii="Helvetica Neue" w:eastAsia="Helvetica Neue" w:hAnsi="Helvetica Neue" w:cs="Helvetica Neue"/>
+          <w:sz w:val="22"/>
+          <w:szCs w:val="22"/>
+        </w:rPr>
+        <w:t>ing</w:t>
+      </w:r>
+      <w:r>
+        <w:rPr>
+          <w:rFonts w:ascii="Helvetica Neue" w:eastAsia="Helvetica Neue" w:hAnsi="Helvetica Neue" w:cs="Helvetica Neue"/>
+          <w:sz w:val="22"/>
+          <w:szCs w:val="22"/>
+        </w:rPr>
+        <w:t xml:space="preserve"> and iterat</w:t>
+      </w:r>
+      <w:r>
+        <w:rPr>
+          <w:rFonts w:ascii="Helvetica Neue" w:eastAsia="Helvetica Neue" w:hAnsi="Helvetica Neue" w:cs="Helvetica Neue"/>
+          <w:sz w:val="22"/>
+          <w:szCs w:val="22"/>
+        </w:rPr>
+        <w:t>ing</w:t>
+      </w:r>
+      <w:r>
+        <w:rPr>
+          <w:rFonts w:ascii="Helvetica Neue" w:eastAsia="Helvetica Neue" w:hAnsi="Helvetica Neue" w:cs="Helvetica Neue"/>
+          <w:sz w:val="22"/>
+          <w:szCs w:val="22"/>
+        </w:rPr>
+        <w:t xml:space="preserve"> upon </w:t>
+      </w:r>
+      <w:r>
+        <w:rPr>
+          <w:rFonts w:ascii="Helvetica Neue" w:eastAsia="Helvetica Neue" w:hAnsi="Helvetica Neue" w:cs="Helvetica Neue"/>
+          <w:sz w:val="22"/>
+          <w:szCs w:val="22"/>
+        </w:rPr>
+        <w:t>created levels</w:t>
       </w:r>
     </w:p>
     <w:sectPr>
@@ -995,6 +1220,119 @@
     </w:lvl>
   </w:abstractNum>
   <w:abstractNum w:abstractNumId="2" w15:restartNumberingAfterBreak="0">
+    <w:nsid w:val="61F2551C"/>
+    <w:multiLevelType w:val="hybridMultilevel"/>
+    <w:tmpl w:val="C5B8B2DE"/>
+    <w:lvl w:ilvl="0" w:tplc="04090001">
+      <w:start w:val="1"/>
+      <w:numFmt w:val="bullet"/>
+      <w:lvlText w:val=""/>
+      <w:lvlJc w:val="left"/>
+      <w:pPr>
+        <w:ind w:left="720" w:hanging="360"/>
+      </w:pPr>
+      <w:rPr>
+        <w:rFonts w:ascii="Symbol" w:hAnsi="Symbol" w:hint="default"/>
+      </w:rPr>
+    </w:lvl>
+    <w:lvl w:ilvl="1" w:tplc="04090003" w:tentative="1">
+      <w:start w:val="1"/>
+      <w:numFmt w:val="bullet"/>
+      <w:lvlText w:val="o"/>
+      <w:lvlJc w:val="left"/>
+      <w:pPr>
+        <w:ind w:left="1440" w:hanging="360"/>
+      </w:pPr>
+      <w:rPr>
+        <w:rFonts w:ascii="Courier New" w:hAnsi="Courier New" w:cs="Courier New" w:hint="default"/>
+      </w:rPr>
+    </w:lvl>
+    <w:lvl w:ilvl="2" w:tplc="04090005" w:tentative="1">
+      <w:start w:val="1"/>
+      <w:numFmt w:val="bullet"/>
+      <w:lvlText w:val=""/>
+      <w:lvlJc w:val="left"/>
+      <w:pPr>
+        <w:ind w:left="2160" w:hanging="360"/>
+      </w:pPr>
+      <w:rPr>
+        <w:rFonts w:ascii="Wingdings" w:hAnsi="Wingdings" w:hint="default"/>
+      </w:rPr>
+    </w:lvl>
+    <w:lvl w:ilvl="3" w:tplc="04090001" w:tentative="1">
+      <w:start w:val="1"/>
+      <w:numFmt w:val="bullet"/>
+      <w:lvlText w:val=""/>
+      <w:lvlJc w:val="left"/>
+      <w:pPr>
+        <w:ind w:left="2880" w:hanging="360"/>
+      </w:pPr>
+      <w:rPr>
+        <w:rFonts w:ascii="Symbol" w:hAnsi="Symbol" w:hint="default"/>
+      </w:rPr>
+    </w:lvl>
+    <w:lvl w:ilvl="4" w:tplc="04090003" w:tentative="1">
+      <w:start w:val="1"/>
+      <w:numFmt w:val="bullet"/>
+      <w:lvlText w:val="o"/>
+      <w:lvlJc w:val="left"/>
+      <w:pPr>
+        <w:ind w:left="3600" w:hanging="360"/>
+      </w:pPr>
+      <w:rPr>
+        <w:rFonts w:ascii="Courier New" w:hAnsi="Courier New" w:cs="Courier New" w:hint="default"/>
+      </w:rPr>
+    </w:lvl>
+    <w:lvl w:ilvl="5" w:tplc="04090005" w:tentative="1">
+      <w:start w:val="1"/>
+      <w:numFmt w:val="bullet"/>
+      <w:lvlText w:val=""/>
+      <w:lvlJc w:val="left"/>
+      <w:pPr>
+        <w:ind w:left="4320" w:hanging="360"/>
+      </w:pPr>
+      <w:rPr>
+        <w:rFonts w:ascii="Wingdings" w:hAnsi="Wingdings" w:hint="default"/>
+      </w:rPr>
+    </w:lvl>
+    <w:lvl w:ilvl="6" w:tplc="04090001" w:tentative="1">
+      <w:start w:val="1"/>
+      <w:numFmt w:val="bullet"/>
+      <w:lvlText w:val=""/>
+      <w:lvlJc w:val="left"/>
+      <w:pPr>
+        <w:ind w:left="5040" w:hanging="360"/>
+      </w:pPr>
+      <w:rPr>
+        <w:rFonts w:ascii="Symbol" w:hAnsi="Symbol" w:hint="default"/>
+      </w:rPr>
+    </w:lvl>
+    <w:lvl w:ilvl="7" w:tplc="04090003" w:tentative="1">
+      <w:start w:val="1"/>
+      <w:numFmt w:val="bullet"/>
+      <w:lvlText w:val="o"/>
+      <w:lvlJc w:val="left"/>
+      <w:pPr>
+        <w:ind w:left="5760" w:hanging="360"/>
+      </w:pPr>
+      <w:rPr>
+        <w:rFonts w:ascii="Courier New" w:hAnsi="Courier New" w:cs="Courier New" w:hint="default"/>
+      </w:rPr>
+    </w:lvl>
+    <w:lvl w:ilvl="8" w:tplc="04090005" w:tentative="1">
+      <w:start w:val="1"/>
+      <w:numFmt w:val="bullet"/>
+      <w:lvlText w:val=""/>
+      <w:lvlJc w:val="left"/>
+      <w:pPr>
+        <w:ind w:left="6480" w:hanging="360"/>
+      </w:pPr>
+      <w:rPr>
+        <w:rFonts w:ascii="Wingdings" w:hAnsi="Wingdings" w:hint="default"/>
+      </w:rPr>
+    </w:lvl>
+  </w:abstractNum>
+  <w:abstractNum w:abstractNumId="3" w15:restartNumberingAfterBreak="0">
     <w:nsid w:val="62A17CB5"/>
     <w:multiLevelType w:val="hybridMultilevel"/>
     <w:tmpl w:val="DE26174A"/>
@@ -1109,30 +1447,18 @@
   </w:abstractNum>
   <w:num w:numId="1">
     <w:abstractNumId w:val="0"/>
-    <w:lvlOverride w:ilvl="0"/>
-    <w:lvlOverride w:ilvl="1"/>
-    <w:lvlOverride w:ilvl="2"/>
-    <w:lvlOverride w:ilvl="3"/>
-    <w:lvlOverride w:ilvl="4"/>
-    <w:lvlOverride w:ilvl="5"/>
-    <w:lvlOverride w:ilvl="6"/>
-    <w:lvlOverride w:ilvl="7"/>
-    <w:lvlOverride w:ilvl="8"/>
   </w:num>
   <w:num w:numId="2">
     <w:abstractNumId w:val="1"/>
-    <w:lvlOverride w:ilvl="0"/>
-    <w:lvlOverride w:ilvl="1"/>
-    <w:lvlOverride w:ilvl="2"/>
-    <w:lvlOverride w:ilvl="3"/>
-    <w:lvlOverride w:ilvl="4"/>
-    <w:lvlOverride w:ilvl="5"/>
-    <w:lvlOverride w:ilvl="6"/>
-    <w:lvlOverride w:ilvl="7"/>
-    <w:lvlOverride w:ilvl="8"/>
   </w:num>
   <w:num w:numId="3">
+    <w:abstractNumId w:val="3"/>
+  </w:num>
+  <w:num w:numId="4">
     <w:abstractNumId w:val="2"/>
+  </w:num>
+  <w:num w:numId="5">
+    <w:abstractNumId w:val="0"/>
     <w:lvlOverride w:ilvl="0"/>
     <w:lvlOverride w:ilvl="1"/>
     <w:lvlOverride w:ilvl="2"/>

</xml_diff>

<commit_message>
resume changes pt2 featuring titles!!
-titles on all html pages
-resume is a bit cleaner and fuller now
-more up-to-date images for Cooper's Cleanup
</commit_message>
<xml_diff>
--- a/Emma_Cross_Resume.docx
+++ b/Emma_Cross_Resume.docx
@@ -96,23 +96,7 @@
             <w:sz w:val="22"/>
             <w:szCs w:val="22"/>
           </w:rPr>
-          <w:t>awesomepow1.githu</w:t>
-        </w:r>
-        <w:r>
-          <w:rPr>
-            <w:rFonts w:ascii="Helvetica Neue" w:eastAsia="Helvetica Neue" w:hAnsi="Helvetica Neue" w:cs="Helvetica Neue"/>
-            <w:sz w:val="22"/>
-            <w:szCs w:val="22"/>
-          </w:rPr>
-          <w:t>b</w:t>
-        </w:r>
-        <w:r>
-          <w:rPr>
-            <w:rFonts w:ascii="Helvetica Neue" w:eastAsia="Helvetica Neue" w:hAnsi="Helvetica Neue" w:cs="Helvetica Neue"/>
-            <w:sz w:val="22"/>
-            <w:szCs w:val="22"/>
-          </w:rPr>
-          <w:t>.io</w:t>
+          <w:t>awesomepow1.github.io</w:t>
         </w:r>
         <w:r>
           <w:rPr>
@@ -146,33 +130,7 @@
             <w:sz w:val="22"/>
             <w:szCs w:val="22"/>
           </w:rPr>
-          <w:t>linkedin.com/in/</w:t>
-        </w:r>
-        <w:proofErr w:type="spellStart"/>
-        <w:r>
-          <w:rPr>
-            <w:rFonts w:ascii="Helvetica Neue" w:eastAsia="Helvetica Neue" w:hAnsi="Helvetica Neue" w:cs="Helvetica Neue"/>
-            <w:sz w:val="22"/>
-            <w:szCs w:val="22"/>
-          </w:rPr>
-          <w:t>e</w:t>
-        </w:r>
-        <w:r>
-          <w:rPr>
-            <w:rFonts w:ascii="Helvetica Neue" w:eastAsia="Helvetica Neue" w:hAnsi="Helvetica Neue" w:cs="Helvetica Neue"/>
-            <w:sz w:val="22"/>
-            <w:szCs w:val="22"/>
-          </w:rPr>
-          <w:t>mma</w:t>
-        </w:r>
-        <w:proofErr w:type="spellEnd"/>
-        <w:r>
-          <w:rPr>
-            <w:rFonts w:ascii="Helvetica Neue" w:eastAsia="Helvetica Neue" w:hAnsi="Helvetica Neue" w:cs="Helvetica Neue"/>
-            <w:sz w:val="22"/>
-            <w:szCs w:val="22"/>
-          </w:rPr>
-          <w:t>-m-cross</w:t>
+          <w:t>linkedin.com/in/emma-m-cross</w:t>
         </w:r>
       </w:hyperlink>
     </w:p>
@@ -207,10 +165,10 @@
         <w:tblLook w:val="04A0" w:firstRow="1" w:lastRow="0" w:firstColumn="1" w:lastColumn="0" w:noHBand="0" w:noVBand="1"/>
       </w:tblPr>
       <w:tblGrid>
-        <w:gridCol w:w="2592"/>
-        <w:gridCol w:w="2592"/>
-        <w:gridCol w:w="2592"/>
-        <w:gridCol w:w="2592"/>
+        <w:gridCol w:w="2540"/>
+        <w:gridCol w:w="2520"/>
+        <w:gridCol w:w="2520"/>
+        <w:gridCol w:w="2788"/>
       </w:tblGrid>
       <w:tr>
         <w:trPr>
@@ -250,8 +208,8 @@
               <w:jc w:val="center"/>
               <w:rPr>
                 <w:rFonts w:ascii="Helvetica Neue Light" w:eastAsia="Helvetica Neue" w:hAnsi="Helvetica Neue Light" w:cs="Helvetica Neue"/>
-                <w:sz w:val="11"/>
-                <w:szCs w:val="11"/>
+                <w:sz w:val="12"/>
+                <w:szCs w:val="12"/>
               </w:rPr>
             </w:pPr>
           </w:p>
@@ -285,8 +243,8 @@
               <w:jc w:val="center"/>
               <w:rPr>
                 <w:rFonts w:ascii="Helvetica Neue Light" w:eastAsia="Helvetica Neue" w:hAnsi="Helvetica Neue Light" w:cs="Helvetica Neue"/>
-                <w:sz w:val="11"/>
-                <w:szCs w:val="11"/>
+                <w:sz w:val="12"/>
+                <w:szCs w:val="12"/>
               </w:rPr>
             </w:pPr>
           </w:p>
@@ -312,7 +270,7 @@
         </w:tc>
         <w:tc>
           <w:tcPr>
-            <w:tcW w:w="2592" w:type="dxa"/>
+            <w:tcW w:w="2880" w:type="dxa"/>
           </w:tcPr>
           <w:p>
             <w:pPr>
@@ -320,8 +278,8 @@
               <w:jc w:val="center"/>
               <w:rPr>
                 <w:rFonts w:ascii="Helvetica Neue Light" w:eastAsia="Helvetica Neue" w:hAnsi="Helvetica Neue Light" w:cs="Helvetica Neue"/>
-                <w:sz w:val="11"/>
-                <w:szCs w:val="11"/>
+                <w:sz w:val="12"/>
+                <w:szCs w:val="12"/>
               </w:rPr>
             </w:pPr>
           </w:p>
@@ -367,10 +325,20 @@
             <w:r>
               <w:rPr>
                 <w:rFonts w:ascii="Helvetica Neue" w:eastAsia="Helvetica Neue" w:hAnsi="Helvetica Neue" w:cs="Helvetica Neue"/>
-                <w:sz w:val="22"/>
-                <w:szCs w:val="22"/>
-              </w:rPr>
-              <w:t>C++ (proficient)</w:t>
+                <w:b/>
+                <w:bCs/>
+                <w:sz w:val="22"/>
+                <w:szCs w:val="22"/>
+              </w:rPr>
+              <w:t>C++</w:t>
+            </w:r>
+            <w:r>
+              <w:rPr>
+                <w:rFonts w:ascii="Helvetica Neue" w:eastAsia="Helvetica Neue" w:hAnsi="Helvetica Neue" w:cs="Helvetica Neue"/>
+                <w:sz w:val="22"/>
+                <w:szCs w:val="22"/>
+              </w:rPr>
+              <w:t xml:space="preserve"> (proficient)</w:t>
             </w:r>
           </w:p>
         </w:tc>
@@ -391,6 +359,8 @@
             <w:r>
               <w:rPr>
                 <w:rFonts w:ascii="Helvetica Neue" w:eastAsia="Helvetica Neue" w:hAnsi="Helvetica Neue" w:cs="Helvetica Neue"/>
+                <w:b/>
+                <w:bCs/>
                 <w:sz w:val="22"/>
                 <w:szCs w:val="22"/>
               </w:rPr>
@@ -431,16 +401,26 @@
             <w:r>
               <w:rPr>
                 <w:rFonts w:ascii="Helvetica Neue" w:eastAsia="Helvetica Neue" w:hAnsi="Helvetica Neue" w:cs="Helvetica Neue"/>
-                <w:sz w:val="22"/>
-                <w:szCs w:val="22"/>
-              </w:rPr>
-              <w:t>OpenGL (intermediate)</w:t>
+                <w:b/>
+                <w:bCs/>
+                <w:sz w:val="22"/>
+                <w:szCs w:val="22"/>
+              </w:rPr>
+              <w:t>OpenGL</w:t>
+            </w:r>
+            <w:r>
+              <w:rPr>
+                <w:rFonts w:ascii="Helvetica Neue" w:eastAsia="Helvetica Neue" w:hAnsi="Helvetica Neue" w:cs="Helvetica Neue"/>
+                <w:sz w:val="22"/>
+                <w:szCs w:val="22"/>
+              </w:rPr>
+              <w:t xml:space="preserve"> (intermediate)</w:t>
             </w:r>
           </w:p>
         </w:tc>
         <w:tc>
           <w:tcPr>
-            <w:tcW w:w="2592" w:type="dxa"/>
+            <w:tcW w:w="2880" w:type="dxa"/>
           </w:tcPr>
           <w:p>
             <w:pPr>
@@ -455,10 +435,32 @@
             <w:r>
               <w:rPr>
                 <w:rFonts w:ascii="Helvetica Neue" w:eastAsia="Helvetica Neue" w:hAnsi="Helvetica Neue" w:cs="Helvetica Neue"/>
-                <w:sz w:val="22"/>
-                <w:szCs w:val="22"/>
-              </w:rPr>
-              <w:t>Visual Studio</w:t>
+                <w:b/>
+                <w:bCs/>
+                <w:sz w:val="22"/>
+                <w:szCs w:val="22"/>
+              </w:rPr>
+              <w:t>Visual</w:t>
+            </w:r>
+            <w:r>
+              <w:rPr>
+                <w:rFonts w:ascii="Helvetica Neue" w:eastAsia="Helvetica Neue" w:hAnsi="Helvetica Neue" w:cs="Helvetica Neue"/>
+                <w:b/>
+                <w:bCs/>
+                <w:sz w:val="22"/>
+                <w:szCs w:val="22"/>
+              </w:rPr>
+              <w:t xml:space="preserve"> </w:t>
+            </w:r>
+            <w:r>
+              <w:rPr>
+                <w:rFonts w:ascii="Helvetica Neue" w:eastAsia="Helvetica Neue" w:hAnsi="Helvetica Neue" w:cs="Helvetica Neue"/>
+                <w:b/>
+                <w:bCs/>
+                <w:sz w:val="22"/>
+                <w:szCs w:val="22"/>
+              </w:rPr>
+              <w:t>Studio</w:t>
             </w:r>
             <w:r>
               <w:rPr>
@@ -492,10 +494,20 @@
             <w:r>
               <w:rPr>
                 <w:rFonts w:ascii="Helvetica Neue" w:eastAsia="Helvetica Neue" w:hAnsi="Helvetica Neue" w:cs="Helvetica Neue"/>
-                <w:sz w:val="22"/>
-                <w:szCs w:val="22"/>
-              </w:rPr>
-              <w:t>C (proficient)</w:t>
+                <w:b/>
+                <w:bCs/>
+                <w:sz w:val="22"/>
+                <w:szCs w:val="22"/>
+              </w:rPr>
+              <w:t>C</w:t>
+            </w:r>
+            <w:r>
+              <w:rPr>
+                <w:rFonts w:ascii="Helvetica Neue" w:eastAsia="Helvetica Neue" w:hAnsi="Helvetica Neue" w:cs="Helvetica Neue"/>
+                <w:sz w:val="22"/>
+                <w:szCs w:val="22"/>
+              </w:rPr>
+              <w:t xml:space="preserve"> (proficient)</w:t>
             </w:r>
           </w:p>
         </w:tc>
@@ -516,10 +528,20 @@
             <w:r>
               <w:rPr>
                 <w:rFonts w:ascii="Helvetica Neue" w:eastAsia="Helvetica Neue" w:hAnsi="Helvetica Neue" w:cs="Helvetica Neue"/>
-                <w:sz w:val="22"/>
-                <w:szCs w:val="22"/>
-              </w:rPr>
-              <w:t>SFML (intermediate)</w:t>
+                <w:b/>
+                <w:bCs/>
+                <w:sz w:val="22"/>
+                <w:szCs w:val="22"/>
+              </w:rPr>
+              <w:t>SFML</w:t>
+            </w:r>
+            <w:r>
+              <w:rPr>
+                <w:rFonts w:ascii="Helvetica Neue" w:eastAsia="Helvetica Neue" w:hAnsi="Helvetica Neue" w:cs="Helvetica Neue"/>
+                <w:sz w:val="22"/>
+                <w:szCs w:val="22"/>
+              </w:rPr>
+              <w:t xml:space="preserve"> (intermediate)</w:t>
             </w:r>
           </w:p>
         </w:tc>
@@ -540,16 +562,26 @@
             <w:r>
               <w:rPr>
                 <w:rFonts w:ascii="Helvetica Neue" w:eastAsia="Helvetica Neue" w:hAnsi="Helvetica Neue" w:cs="Helvetica Neue"/>
-                <w:sz w:val="22"/>
-                <w:szCs w:val="22"/>
-              </w:rPr>
-              <w:t>Lua (beginner)</w:t>
+                <w:b/>
+                <w:bCs/>
+                <w:sz w:val="22"/>
+                <w:szCs w:val="22"/>
+              </w:rPr>
+              <w:t>Lua</w:t>
+            </w:r>
+            <w:r>
+              <w:rPr>
+                <w:rFonts w:ascii="Helvetica Neue" w:eastAsia="Helvetica Neue" w:hAnsi="Helvetica Neue" w:cs="Helvetica Neue"/>
+                <w:sz w:val="22"/>
+                <w:szCs w:val="22"/>
+              </w:rPr>
+              <w:t xml:space="preserve"> (beginner)</w:t>
             </w:r>
           </w:p>
         </w:tc>
         <w:tc>
           <w:tcPr>
-            <w:tcW w:w="2592" w:type="dxa"/>
+            <w:tcW w:w="2880" w:type="dxa"/>
           </w:tcPr>
           <w:p>
             <w:pPr>
@@ -564,10 +596,20 @@
             <w:r>
               <w:rPr>
                 <w:rFonts w:ascii="Helvetica Neue" w:eastAsia="Helvetica Neue" w:hAnsi="Helvetica Neue" w:cs="Helvetica Neue"/>
-                <w:sz w:val="22"/>
-                <w:szCs w:val="22"/>
-              </w:rPr>
-              <w:t>Audacity (intermediate)</w:t>
+                <w:b/>
+                <w:bCs/>
+                <w:sz w:val="22"/>
+                <w:szCs w:val="22"/>
+              </w:rPr>
+              <w:t>Audacity</w:t>
+            </w:r>
+            <w:r>
+              <w:rPr>
+                <w:rFonts w:ascii="Helvetica Neue" w:eastAsia="Helvetica Neue" w:hAnsi="Helvetica Neue" w:cs="Helvetica Neue"/>
+                <w:sz w:val="22"/>
+                <w:szCs w:val="22"/>
+              </w:rPr>
+              <w:t xml:space="preserve"> (intermediate)</w:t>
             </w:r>
           </w:p>
         </w:tc>
@@ -593,10 +635,20 @@
             <w:r>
               <w:rPr>
                 <w:rFonts w:ascii="Helvetica Neue" w:eastAsia="Helvetica Neue" w:hAnsi="Helvetica Neue" w:cs="Helvetica Neue"/>
-                <w:sz w:val="22"/>
-                <w:szCs w:val="22"/>
-              </w:rPr>
-              <w:t>Java (intermediate)</w:t>
+                <w:b/>
+                <w:bCs/>
+                <w:sz w:val="22"/>
+                <w:szCs w:val="22"/>
+              </w:rPr>
+              <w:t>Java</w:t>
+            </w:r>
+            <w:r>
+              <w:rPr>
+                <w:rFonts w:ascii="Helvetica Neue" w:eastAsia="Helvetica Neue" w:hAnsi="Helvetica Neue" w:cs="Helvetica Neue"/>
+                <w:sz w:val="22"/>
+                <w:szCs w:val="22"/>
+              </w:rPr>
+              <w:t xml:space="preserve"> (intermediate)</w:t>
             </w:r>
           </w:p>
         </w:tc>
@@ -634,7 +686,7 @@
         </w:tc>
         <w:tc>
           <w:tcPr>
-            <w:tcW w:w="2592" w:type="dxa"/>
+            <w:tcW w:w="2880" w:type="dxa"/>
           </w:tcPr>
           <w:p>
             <w:pPr>
@@ -720,6 +772,7 @@
           <w:szCs w:val="22"/>
         </w:rPr>
         <w:tab/>
+        <w:t xml:space="preserve">     </w:t>
       </w:r>
       <w:r>
         <w:rPr>
@@ -795,15 +848,7 @@
           <w:szCs w:val="22"/>
         </w:rPr>
         <w:tab/>
-      </w:r>
-      <w:r>
-        <w:rPr>
-          <w:rFonts w:ascii="Helvetica Neue" w:eastAsia="Helvetica Neue" w:hAnsi="Helvetica Neue" w:cs="Helvetica Neue"/>
-          <w:bCs/>
-          <w:sz w:val="22"/>
-          <w:szCs w:val="22"/>
-        </w:rPr>
-        <w:t xml:space="preserve"> </w:t>
+        <w:t xml:space="preserve">     </w:t>
       </w:r>
       <w:r>
         <w:rPr>
@@ -941,6 +986,15 @@
           <w:szCs w:val="22"/>
         </w:rPr>
         <w:tab/>
+        <w:t xml:space="preserve">     </w:t>
+      </w:r>
+      <w:r>
+        <w:rPr>
+          <w:rFonts w:ascii="Helvetica Neue" w:eastAsia="Helvetica Neue" w:hAnsi="Helvetica Neue" w:cs="Helvetica Neue"/>
+          <w:b/>
+          <w:sz w:val="22"/>
+          <w:szCs w:val="22"/>
+        </w:rPr>
         <w:t xml:space="preserve">    </w:t>
       </w:r>
       <w:r>
@@ -1144,7 +1198,23 @@
           <w:sz w:val="22"/>
           <w:szCs w:val="22"/>
         </w:rPr>
-        <w:t xml:space="preserve"> editable </w:t>
+        <w:t xml:space="preserve"> </w:t>
+      </w:r>
+      <w:r>
+        <w:rPr>
+          <w:rFonts w:ascii="Helvetica Neue" w:eastAsia="Helvetica Neue" w:hAnsi="Helvetica Neue" w:cs="Helvetica Neue"/>
+          <w:sz w:val="22"/>
+          <w:szCs w:val="22"/>
+        </w:rPr>
+        <w:t>usable</w:t>
+      </w:r>
+      <w:r>
+        <w:rPr>
+          <w:rFonts w:ascii="Helvetica Neue" w:eastAsia="Helvetica Neue" w:hAnsi="Helvetica Neue" w:cs="Helvetica Neue"/>
+          <w:sz w:val="22"/>
+          <w:szCs w:val="22"/>
+        </w:rPr>
+        <w:t xml:space="preserve"> </w:t>
       </w:r>
       <w:r>
         <w:rPr>
@@ -1248,15 +1318,7 @@
           <w:sz w:val="22"/>
           <w:szCs w:val="22"/>
         </w:rPr>
-        <w:t>a</w:t>
-      </w:r>
-      <w:r>
-        <w:rPr>
-          <w:rFonts w:ascii="Helvetica Neue" w:eastAsia="Helvetica Neue" w:hAnsi="Helvetica Neue" w:cs="Helvetica Neue"/>
-          <w:sz w:val="22"/>
-          <w:szCs w:val="22"/>
-        </w:rPr>
-        <w:t>s tech lead</w:t>
+        <w:t>as tech lead</w:t>
       </w:r>
     </w:p>
     <w:p>
@@ -1342,7 +1404,16 @@
           <w:szCs w:val="22"/>
         </w:rPr>
         <w:tab/>
-        <w:t xml:space="preserve">           </w:t>
+      </w:r>
+      <w:r>
+        <w:rPr>
+          <w:rFonts w:ascii="Helvetica Neue" w:eastAsia="Helvetica Neue" w:hAnsi="Helvetica Neue" w:cs="Helvetica Neue"/>
+          <w:b/>
+          <w:sz w:val="22"/>
+          <w:szCs w:val="22"/>
+        </w:rPr>
+        <w:tab/>
+        <w:t xml:space="preserve">    </w:t>
       </w:r>
       <w:r>
         <w:rPr>
@@ -1363,7 +1434,6 @@
           <w:szCs w:val="22"/>
         </w:rPr>
       </w:pPr>
-      <w:proofErr w:type="spellStart"/>
       <w:r>
         <w:rPr>
           <w:rFonts w:ascii="Helvetica Neue" w:eastAsia="Helvetica Neue" w:hAnsi="Helvetica Neue" w:cs="Helvetica Neue"/>
@@ -1372,7 +1442,6 @@
         </w:rPr>
         <w:t>Hairaiser</w:t>
       </w:r>
-      <w:proofErr w:type="spellEnd"/>
       <w:r>
         <w:rPr>
           <w:rFonts w:ascii="Helvetica Neue" w:eastAsia="Helvetica Neue" w:hAnsi="Helvetica Neue" w:cs="Helvetica Neue"/>
@@ -1403,32 +1472,7 @@
           <w:sz w:val="22"/>
           <w:szCs w:val="22"/>
         </w:rPr>
-        <w:t xml:space="preserve"> </w:t>
-      </w:r>
-      <w:r>
-        <w:rPr>
-          <w:rFonts w:ascii="Helvetica Neue" w:eastAsia="Helvetica Neue" w:hAnsi="Helvetica Neue" w:cs="Helvetica Neue"/>
-          <w:sz w:val="22"/>
-          <w:szCs w:val="22"/>
-        </w:rPr>
-        <w:t xml:space="preserve">custom engine </w:t>
-      </w:r>
-      <w:r>
-        <w:rPr>
-          <w:rFonts w:ascii="Helvetica Neue" w:eastAsia="Helvetica Neue" w:hAnsi="Helvetica Neue" w:cs="Helvetica Neue"/>
-          <w:sz w:val="22"/>
-          <w:szCs w:val="22"/>
-        </w:rPr>
-        <w:t xml:space="preserve">using </w:t>
-      </w:r>
-      <w:proofErr w:type="spellStart"/>
-      <w:r>
-        <w:rPr>
-          <w:rFonts w:ascii="Helvetica Neue" w:eastAsia="Helvetica Neue" w:hAnsi="Helvetica Neue" w:cs="Helvetica Neue"/>
-          <w:sz w:val="22"/>
-          <w:szCs w:val="22"/>
-        </w:rPr>
-        <w:t>AlphaEngin</w:t>
+        <w:t xml:space="preserve"> using AlphaEngin</w:t>
       </w:r>
       <w:r>
         <w:rPr>
@@ -1438,7 +1482,6 @@
         </w:rPr>
         <w:t>e</w:t>
       </w:r>
-      <w:proofErr w:type="spellEnd"/>
       <w:r>
         <w:rPr>
           <w:rFonts w:ascii="Helvetica Neue" w:eastAsia="Helvetica Neue" w:hAnsi="Helvetica Neue" w:cs="Helvetica Neue"/>
@@ -1477,38 +1520,6 @@
           <w:sz w:val="22"/>
           <w:szCs w:val="22"/>
         </w:rPr>
-        <w:t xml:space="preserve"> custom level editor </w:t>
-      </w:r>
-      <w:r>
-        <w:rPr>
-          <w:rFonts w:ascii="Helvetica Neue" w:eastAsia="Helvetica Neue" w:hAnsi="Helvetica Neue" w:cs="Helvetica Neue"/>
-          <w:sz w:val="22"/>
-          <w:szCs w:val="22"/>
-        </w:rPr>
-        <w:t xml:space="preserve">fully usable </w:t>
-      </w:r>
-      <w:r>
-        <w:rPr>
-          <w:rFonts w:ascii="Helvetica Neue" w:eastAsia="Helvetica Neue" w:hAnsi="Helvetica Neue" w:cs="Helvetica Neue"/>
-          <w:sz w:val="22"/>
-          <w:szCs w:val="22"/>
-        </w:rPr>
-        <w:t>outside of</w:t>
-      </w:r>
-      <w:r>
-        <w:rPr>
-          <w:rFonts w:ascii="Helvetica Neue" w:eastAsia="Helvetica Neue" w:hAnsi="Helvetica Neue" w:cs="Helvetica Neue"/>
-          <w:sz w:val="22"/>
-          <w:szCs w:val="22"/>
-        </w:rPr>
-        <w:t xml:space="preserve"> C++</w:t>
-      </w:r>
-      <w:r>
-        <w:rPr>
-          <w:rFonts w:ascii="Helvetica Neue" w:eastAsia="Helvetica Neue" w:hAnsi="Helvetica Neue" w:cs="Helvetica Neue"/>
-          <w:sz w:val="22"/>
-          <w:szCs w:val="22"/>
-        </w:rPr>
         <w:t xml:space="preserve"> </w:t>
       </w:r>
       <w:r>
@@ -1517,63 +1528,23 @@
           <w:sz w:val="22"/>
           <w:szCs w:val="22"/>
         </w:rPr>
-        <w:t xml:space="preserve">that allowed </w:t>
-      </w:r>
-      <w:r>
-        <w:rPr>
-          <w:rFonts w:ascii="Helvetica Neue" w:eastAsia="Helvetica Neue" w:hAnsi="Helvetica Neue" w:cs="Helvetica Neue"/>
-          <w:sz w:val="22"/>
-          <w:szCs w:val="22"/>
-        </w:rPr>
-        <w:t xml:space="preserve">teammates </w:t>
-      </w:r>
-      <w:r>
-        <w:rPr>
-          <w:rFonts w:ascii="Helvetica Neue" w:eastAsia="Helvetica Neue" w:hAnsi="Helvetica Neue" w:cs="Helvetica Neue"/>
-          <w:sz w:val="22"/>
-          <w:szCs w:val="22"/>
-        </w:rPr>
-        <w:t>to</w:t>
-      </w:r>
-      <w:r>
-        <w:rPr>
-          <w:rFonts w:ascii="Helvetica Neue" w:eastAsia="Helvetica Neue" w:hAnsi="Helvetica Neue" w:cs="Helvetica Neue"/>
-          <w:sz w:val="22"/>
-          <w:szCs w:val="22"/>
-        </w:rPr>
-        <w:t xml:space="preserve"> </w:t>
-      </w:r>
-      <w:r>
-        <w:rPr>
-          <w:rFonts w:ascii="Helvetica Neue" w:eastAsia="Helvetica Neue" w:hAnsi="Helvetica Neue" w:cs="Helvetica Neue"/>
-          <w:sz w:val="22"/>
-          <w:szCs w:val="22"/>
-        </w:rPr>
-        <w:t>design</w:t>
-      </w:r>
-      <w:r>
-        <w:rPr>
-          <w:rFonts w:ascii="Helvetica Neue" w:eastAsia="Helvetica Neue" w:hAnsi="Helvetica Neue" w:cs="Helvetica Neue"/>
-          <w:sz w:val="22"/>
-          <w:szCs w:val="22"/>
-        </w:rPr>
-        <w:t xml:space="preserve"> and </w:t>
-      </w:r>
-      <w:r>
-        <w:rPr>
-          <w:rFonts w:ascii="Helvetica Neue" w:eastAsia="Helvetica Neue" w:hAnsi="Helvetica Neue" w:cs="Helvetica Neue"/>
-          <w:sz w:val="22"/>
-          <w:szCs w:val="22"/>
-        </w:rPr>
-        <w:t>iterate</w:t>
-      </w:r>
-      <w:r>
-        <w:rPr>
-          <w:rFonts w:ascii="Helvetica Neue" w:eastAsia="Helvetica Neue" w:hAnsi="Helvetica Neue" w:cs="Helvetica Neue"/>
-          <w:sz w:val="22"/>
-          <w:szCs w:val="22"/>
-        </w:rPr>
-        <w:t xml:space="preserve"> upon created levels</w:t>
+        <w:t xml:space="preserve">fully interactable </w:t>
+      </w:r>
+      <w:r>
+        <w:rPr>
+          <w:rFonts w:ascii="Helvetica Neue" w:eastAsia="Helvetica Neue" w:hAnsi="Helvetica Neue" w:cs="Helvetica Neue"/>
+          <w:sz w:val="22"/>
+          <w:szCs w:val="22"/>
+        </w:rPr>
+        <w:t xml:space="preserve">custom level editor </w:t>
+      </w:r>
+      <w:r>
+        <w:rPr>
+          <w:rFonts w:ascii="Helvetica Neue" w:eastAsia="Helvetica Neue" w:hAnsi="Helvetica Neue" w:cs="Helvetica Neue"/>
+          <w:sz w:val="22"/>
+          <w:szCs w:val="22"/>
+        </w:rPr>
+        <w:t>that allowed teammates to design and iterate upon created levels</w:t>
       </w:r>
     </w:p>
     <w:p>
@@ -1605,207 +1576,47 @@
           <w:sz w:val="22"/>
           <w:szCs w:val="22"/>
         </w:rPr>
-        <w:t>features including wall, enemy, and decoration placement</w:t>
-      </w:r>
-    </w:p>
-    <w:p>
-      <w:pPr>
-        <w:widowControl w:val="0"/>
-        <w:spacing w:line="276" w:lineRule="auto"/>
-        <w:ind w:left="360"/>
-        <w:rPr>
-          <w:rFonts w:ascii="Helvetica Neue" w:eastAsia="Helvetica Neue" w:hAnsi="Helvetica Neue" w:cs="Helvetica Neue"/>
-          <w:sz w:val="22"/>
-          <w:szCs w:val="22"/>
-        </w:rPr>
-      </w:pPr>
-    </w:p>
-    <w:p>
-      <w:pPr>
-        <w:widowControl w:val="0"/>
-        <w:spacing w:line="276" w:lineRule="auto"/>
-        <w:rPr>
-          <w:rFonts w:ascii="Helvetica Neue" w:eastAsia="Helvetica Neue" w:hAnsi="Helvetica Neue" w:cs="Helvetica Neue"/>
-          <w:sz w:val="22"/>
-          <w:szCs w:val="22"/>
-        </w:rPr>
-      </w:pPr>
-      <w:r>
-        <w:rPr>
-          <w:rFonts w:ascii="Helvetica Neue" w:eastAsia="Helvetica Neue" w:hAnsi="Helvetica Neue" w:cs="Helvetica Neue"/>
-          <w:b/>
-          <w:sz w:val="22"/>
-          <w:szCs w:val="22"/>
-        </w:rPr>
-        <w:t>Gameplay Programmer</w:t>
-      </w:r>
-      <w:r>
-        <w:rPr>
-          <w:rFonts w:ascii="Helvetica Neue" w:eastAsia="Helvetica Neue" w:hAnsi="Helvetica Neue" w:cs="Helvetica Neue"/>
-          <w:sz w:val="22"/>
-          <w:szCs w:val="22"/>
-        </w:rPr>
-        <w:tab/>
-      </w:r>
-      <w:r>
-        <w:rPr>
-          <w:rFonts w:ascii="Helvetica Neue" w:eastAsia="Helvetica Neue" w:hAnsi="Helvetica Neue" w:cs="Helvetica Neue"/>
-          <w:sz w:val="22"/>
-          <w:szCs w:val="22"/>
-        </w:rPr>
-        <w:tab/>
-      </w:r>
-      <w:r>
-        <w:rPr>
-          <w:rFonts w:ascii="Helvetica Neue" w:eastAsia="Helvetica Neue" w:hAnsi="Helvetica Neue" w:cs="Helvetica Neue"/>
-          <w:sz w:val="22"/>
-          <w:szCs w:val="22"/>
-        </w:rPr>
-        <w:tab/>
-      </w:r>
-      <w:r>
-        <w:rPr>
-          <w:rFonts w:ascii="Helvetica Neue" w:eastAsia="Helvetica Neue" w:hAnsi="Helvetica Neue" w:cs="Helvetica Neue"/>
-          <w:sz w:val="22"/>
-          <w:szCs w:val="22"/>
-        </w:rPr>
-        <w:tab/>
-      </w:r>
-      <w:r>
-        <w:rPr>
-          <w:rFonts w:ascii="Helvetica Neue" w:eastAsia="Helvetica Neue" w:hAnsi="Helvetica Neue" w:cs="Helvetica Neue"/>
-          <w:sz w:val="22"/>
-          <w:szCs w:val="22"/>
-        </w:rPr>
-        <w:tab/>
-      </w:r>
-      <w:r>
-        <w:rPr>
-          <w:rFonts w:ascii="Helvetica Neue" w:eastAsia="Helvetica Neue" w:hAnsi="Helvetica Neue" w:cs="Helvetica Neue"/>
-          <w:sz w:val="22"/>
-          <w:szCs w:val="22"/>
-        </w:rPr>
-        <w:tab/>
-      </w:r>
-      <w:r>
-        <w:rPr>
-          <w:rFonts w:ascii="Helvetica Neue" w:eastAsia="Helvetica Neue" w:hAnsi="Helvetica Neue" w:cs="Helvetica Neue"/>
-          <w:sz w:val="22"/>
-          <w:szCs w:val="22"/>
-        </w:rPr>
-        <w:tab/>
-        <w:t xml:space="preserve">  </w:t>
-      </w:r>
-      <w:r>
-        <w:rPr>
-          <w:rFonts w:ascii="Helvetica Neue" w:eastAsia="Helvetica Neue" w:hAnsi="Helvetica Neue" w:cs="Helvetica Neue"/>
-          <w:sz w:val="22"/>
-          <w:szCs w:val="22"/>
-        </w:rPr>
-        <w:t>October – December 2020</w:t>
-      </w:r>
-    </w:p>
-    <w:p>
-      <w:pPr>
-        <w:widowControl w:val="0"/>
-        <w:spacing w:line="276" w:lineRule="auto"/>
-        <w:rPr>
-          <w:rFonts w:ascii="Helvetica Neue" w:eastAsia="Helvetica Neue" w:hAnsi="Helvetica Neue" w:cs="Helvetica Neue"/>
-          <w:sz w:val="22"/>
-          <w:szCs w:val="22"/>
-        </w:rPr>
-      </w:pPr>
-      <w:proofErr w:type="spellStart"/>
-      <w:r>
-        <w:rPr>
-          <w:rFonts w:ascii="Helvetica Neue" w:eastAsia="Helvetica Neue" w:hAnsi="Helvetica Neue" w:cs="Helvetica Neue"/>
-          <w:sz w:val="22"/>
-          <w:szCs w:val="22"/>
-        </w:rPr>
-        <w:t>Turreting</w:t>
-      </w:r>
-      <w:proofErr w:type="spellEnd"/>
-      <w:r>
-        <w:rPr>
-          <w:rFonts w:ascii="Helvetica Neue" w:eastAsia="Helvetica Neue" w:hAnsi="Helvetica Neue" w:cs="Helvetica Neue"/>
-          <w:sz w:val="22"/>
-          <w:szCs w:val="22"/>
-        </w:rPr>
-        <w:t xml:space="preserve"> Test</w:t>
-      </w:r>
-      <w:r>
-        <w:rPr>
-          <w:rFonts w:ascii="Helvetica Neue" w:eastAsia="Helvetica Neue" w:hAnsi="Helvetica Neue" w:cs="Helvetica Neue"/>
-          <w:sz w:val="22"/>
-          <w:szCs w:val="22"/>
-        </w:rPr>
-        <w:t xml:space="preserve"> – </w:t>
-      </w:r>
-      <w:r>
-        <w:rPr>
-          <w:rFonts w:ascii="Helvetica Neue" w:eastAsia="Helvetica Neue" w:hAnsi="Helvetica Neue" w:cs="Helvetica Neue"/>
-          <w:sz w:val="22"/>
-          <w:szCs w:val="22"/>
-        </w:rPr>
-        <w:t xml:space="preserve">2D </w:t>
-      </w:r>
-      <w:r>
-        <w:rPr>
-          <w:rFonts w:ascii="Helvetica Neue" w:eastAsia="Helvetica Neue" w:hAnsi="Helvetica Neue" w:cs="Helvetica Neue"/>
-          <w:sz w:val="22"/>
-          <w:szCs w:val="22"/>
-        </w:rPr>
-        <w:t>Top-Down Shooter</w:t>
-      </w:r>
-      <w:r>
-        <w:rPr>
-          <w:rFonts w:ascii="Helvetica Neue" w:eastAsia="Helvetica Neue" w:hAnsi="Helvetica Neue" w:cs="Helvetica Neue"/>
-          <w:sz w:val="22"/>
-          <w:szCs w:val="22"/>
-        </w:rPr>
-        <w:t xml:space="preserve"> (C</w:t>
-      </w:r>
-      <w:r>
-        <w:rPr>
-          <w:rFonts w:ascii="Helvetica Neue" w:eastAsia="Helvetica Neue" w:hAnsi="Helvetica Neue" w:cs="Helvetica Neue"/>
-          <w:sz w:val="22"/>
-          <w:szCs w:val="22"/>
-        </w:rPr>
-        <w:t xml:space="preserve"> </w:t>
-      </w:r>
-      <w:r>
-        <w:rPr>
-          <w:rFonts w:ascii="Helvetica Neue" w:eastAsia="Helvetica Neue" w:hAnsi="Helvetica Neue" w:cs="Helvetica Neue"/>
-          <w:sz w:val="22"/>
-          <w:szCs w:val="22"/>
-        </w:rPr>
-        <w:t xml:space="preserve">using </w:t>
-      </w:r>
-      <w:proofErr w:type="spellStart"/>
-      <w:r>
-        <w:rPr>
-          <w:rFonts w:ascii="Helvetica Neue" w:eastAsia="Helvetica Neue" w:hAnsi="Helvetica Neue" w:cs="Helvetica Neue"/>
-          <w:sz w:val="22"/>
-          <w:szCs w:val="22"/>
-        </w:rPr>
-        <w:t>CProcessing</w:t>
-      </w:r>
-      <w:proofErr w:type="spellEnd"/>
-      <w:r>
-        <w:rPr>
-          <w:rFonts w:ascii="Helvetica Neue" w:eastAsia="Helvetica Neue" w:hAnsi="Helvetica Neue" w:cs="Helvetica Neue"/>
-          <w:sz w:val="22"/>
-          <w:szCs w:val="22"/>
-        </w:rPr>
-        <w:t xml:space="preserve"> engine</w:t>
-      </w:r>
-      <w:r>
-        <w:rPr>
-          <w:rFonts w:ascii="Helvetica Neue" w:eastAsia="Helvetica Neue" w:hAnsi="Helvetica Neue" w:cs="Helvetica Neue"/>
-          <w:sz w:val="22"/>
-          <w:szCs w:val="22"/>
-        </w:rPr>
-        <w:t>)</w:t>
+        <w:t>features</w:t>
+      </w:r>
+      <w:r>
+        <w:rPr>
+          <w:rFonts w:ascii="Helvetica Neue" w:eastAsia="Helvetica Neue" w:hAnsi="Helvetica Neue" w:cs="Helvetica Neue"/>
+          <w:sz w:val="22"/>
+          <w:szCs w:val="22"/>
+        </w:rPr>
+        <w:t xml:space="preserve"> for the level editor</w:t>
+      </w:r>
+      <w:r>
+        <w:rPr>
+          <w:rFonts w:ascii="Helvetica Neue" w:eastAsia="Helvetica Neue" w:hAnsi="Helvetica Neue" w:cs="Helvetica Neue"/>
+          <w:sz w:val="22"/>
+          <w:szCs w:val="22"/>
+        </w:rPr>
+        <w:t xml:space="preserve"> including </w:t>
+      </w:r>
+      <w:r>
+        <w:rPr>
+          <w:rFonts w:ascii="Helvetica Neue" w:eastAsia="Helvetica Neue" w:hAnsi="Helvetica Neue" w:cs="Helvetica Neue"/>
+          <w:sz w:val="22"/>
+          <w:szCs w:val="22"/>
+        </w:rPr>
+        <w:t xml:space="preserve">wall, platform, enemy, and decoration placement </w:t>
+      </w:r>
+      <w:r>
+        <w:rPr>
+          <w:rFonts w:ascii="Helvetica Neue" w:eastAsia="Helvetica Neue" w:hAnsi="Helvetica Neue" w:cs="Helvetica Neue"/>
+          <w:sz w:val="22"/>
+          <w:szCs w:val="22"/>
+        </w:rPr>
+        <w:t>that serialized to a JSON file</w:t>
+      </w:r>
+      <w:r>
+        <w:rPr>
+          <w:rFonts w:ascii="Helvetica Neue" w:eastAsia="Helvetica Neue" w:hAnsi="Helvetica Neue" w:cs="Helvetica Neue"/>
+          <w:sz w:val="22"/>
+          <w:szCs w:val="22"/>
+        </w:rPr>
+        <w:t xml:space="preserve"> for rebuilding the level during gameplay</w:t>
       </w:r>
     </w:p>
     <w:p>
@@ -1829,15 +1640,171 @@
           <w:sz w:val="22"/>
           <w:szCs w:val="22"/>
         </w:rPr>
-        <w:t>Developed</w:t>
-      </w:r>
-      <w:r>
-        <w:rPr>
-          <w:rFonts w:ascii="Helvetica Neue" w:eastAsia="Helvetica Neue" w:hAnsi="Helvetica Neue" w:cs="Helvetica Neue"/>
-          <w:sz w:val="22"/>
-          <w:szCs w:val="22"/>
-        </w:rPr>
-        <w:t xml:space="preserve"> gun behaviors and water balloon arc trajectories</w:t>
+        <w:t>Designed and implemented player hair attack that could deal damage to enemies and allow for progression through the game</w:t>
+      </w:r>
+    </w:p>
+    <w:p>
+      <w:pPr>
+        <w:widowControl w:val="0"/>
+        <w:spacing w:line="276" w:lineRule="auto"/>
+        <w:ind w:left="360"/>
+        <w:rPr>
+          <w:rFonts w:ascii="Helvetica Neue" w:eastAsia="Helvetica Neue" w:hAnsi="Helvetica Neue" w:cs="Helvetica Neue"/>
+          <w:sz w:val="22"/>
+          <w:szCs w:val="22"/>
+        </w:rPr>
+      </w:pPr>
+    </w:p>
+    <w:p>
+      <w:pPr>
+        <w:widowControl w:val="0"/>
+        <w:spacing w:line="276" w:lineRule="auto"/>
+        <w:rPr>
+          <w:rFonts w:ascii="Helvetica Neue" w:eastAsia="Helvetica Neue" w:hAnsi="Helvetica Neue" w:cs="Helvetica Neue"/>
+          <w:sz w:val="22"/>
+          <w:szCs w:val="22"/>
+        </w:rPr>
+      </w:pPr>
+      <w:r>
+        <w:rPr>
+          <w:rFonts w:ascii="Helvetica Neue" w:eastAsia="Helvetica Neue" w:hAnsi="Helvetica Neue" w:cs="Helvetica Neue"/>
+          <w:b/>
+          <w:sz w:val="22"/>
+          <w:szCs w:val="22"/>
+        </w:rPr>
+        <w:t>Gameplay Programmer</w:t>
+      </w:r>
+      <w:r>
+        <w:rPr>
+          <w:rFonts w:ascii="Helvetica Neue" w:eastAsia="Helvetica Neue" w:hAnsi="Helvetica Neue" w:cs="Helvetica Neue"/>
+          <w:sz w:val="22"/>
+          <w:szCs w:val="22"/>
+        </w:rPr>
+        <w:tab/>
+      </w:r>
+      <w:r>
+        <w:rPr>
+          <w:rFonts w:ascii="Helvetica Neue" w:eastAsia="Helvetica Neue" w:hAnsi="Helvetica Neue" w:cs="Helvetica Neue"/>
+          <w:sz w:val="22"/>
+          <w:szCs w:val="22"/>
+        </w:rPr>
+        <w:tab/>
+      </w:r>
+      <w:r>
+        <w:rPr>
+          <w:rFonts w:ascii="Helvetica Neue" w:eastAsia="Helvetica Neue" w:hAnsi="Helvetica Neue" w:cs="Helvetica Neue"/>
+          <w:sz w:val="22"/>
+          <w:szCs w:val="22"/>
+        </w:rPr>
+        <w:tab/>
+      </w:r>
+      <w:r>
+        <w:rPr>
+          <w:rFonts w:ascii="Helvetica Neue" w:eastAsia="Helvetica Neue" w:hAnsi="Helvetica Neue" w:cs="Helvetica Neue"/>
+          <w:sz w:val="22"/>
+          <w:szCs w:val="22"/>
+        </w:rPr>
+        <w:tab/>
+      </w:r>
+      <w:r>
+        <w:rPr>
+          <w:rFonts w:ascii="Helvetica Neue" w:eastAsia="Helvetica Neue" w:hAnsi="Helvetica Neue" w:cs="Helvetica Neue"/>
+          <w:sz w:val="22"/>
+          <w:szCs w:val="22"/>
+        </w:rPr>
+        <w:tab/>
+      </w:r>
+      <w:r>
+        <w:rPr>
+          <w:rFonts w:ascii="Helvetica Neue" w:eastAsia="Helvetica Neue" w:hAnsi="Helvetica Neue" w:cs="Helvetica Neue"/>
+          <w:sz w:val="22"/>
+          <w:szCs w:val="22"/>
+        </w:rPr>
+        <w:tab/>
+      </w:r>
+      <w:r>
+        <w:rPr>
+          <w:rFonts w:ascii="Helvetica Neue" w:eastAsia="Helvetica Neue" w:hAnsi="Helvetica Neue" w:cs="Helvetica Neue"/>
+          <w:sz w:val="22"/>
+          <w:szCs w:val="22"/>
+        </w:rPr>
+        <w:tab/>
+        <w:t xml:space="preserve">     </w:t>
+      </w:r>
+      <w:r>
+        <w:rPr>
+          <w:rFonts w:ascii="Helvetica Neue" w:eastAsia="Helvetica Neue" w:hAnsi="Helvetica Neue" w:cs="Helvetica Neue"/>
+          <w:sz w:val="22"/>
+          <w:szCs w:val="22"/>
+        </w:rPr>
+        <w:t xml:space="preserve">  October – December 2020</w:t>
+      </w:r>
+    </w:p>
+    <w:p>
+      <w:pPr>
+        <w:widowControl w:val="0"/>
+        <w:spacing w:line="276" w:lineRule="auto"/>
+        <w:rPr>
+          <w:rFonts w:ascii="Helvetica Neue" w:eastAsia="Helvetica Neue" w:hAnsi="Helvetica Neue" w:cs="Helvetica Neue"/>
+          <w:sz w:val="22"/>
+          <w:szCs w:val="22"/>
+        </w:rPr>
+      </w:pPr>
+      <w:r>
+        <w:rPr>
+          <w:rFonts w:ascii="Helvetica Neue" w:eastAsia="Helvetica Neue" w:hAnsi="Helvetica Neue" w:cs="Helvetica Neue"/>
+          <w:sz w:val="22"/>
+          <w:szCs w:val="22"/>
+        </w:rPr>
+        <w:t xml:space="preserve">Turreting Test – </w:t>
+      </w:r>
+      <w:r>
+        <w:rPr>
+          <w:rFonts w:ascii="Helvetica Neue" w:eastAsia="Helvetica Neue" w:hAnsi="Helvetica Neue" w:cs="Helvetica Neue"/>
+          <w:sz w:val="22"/>
+          <w:szCs w:val="22"/>
+        </w:rPr>
+        <w:t xml:space="preserve">2D </w:t>
+      </w:r>
+      <w:r>
+        <w:rPr>
+          <w:rFonts w:ascii="Helvetica Neue" w:eastAsia="Helvetica Neue" w:hAnsi="Helvetica Neue" w:cs="Helvetica Neue"/>
+          <w:sz w:val="22"/>
+          <w:szCs w:val="22"/>
+        </w:rPr>
+        <w:t>Top-Down Shooter</w:t>
+      </w:r>
+      <w:r>
+        <w:rPr>
+          <w:rFonts w:ascii="Helvetica Neue" w:eastAsia="Helvetica Neue" w:hAnsi="Helvetica Neue" w:cs="Helvetica Neue"/>
+          <w:sz w:val="22"/>
+          <w:szCs w:val="22"/>
+        </w:rPr>
+        <w:t xml:space="preserve"> (C</w:t>
+      </w:r>
+      <w:r>
+        <w:rPr>
+          <w:rFonts w:ascii="Helvetica Neue" w:eastAsia="Helvetica Neue" w:hAnsi="Helvetica Neue" w:cs="Helvetica Neue"/>
+          <w:sz w:val="22"/>
+          <w:szCs w:val="22"/>
+        </w:rPr>
+        <w:t xml:space="preserve"> </w:t>
+      </w:r>
+      <w:r>
+        <w:rPr>
+          <w:rFonts w:ascii="Helvetica Neue" w:eastAsia="Helvetica Neue" w:hAnsi="Helvetica Neue" w:cs="Helvetica Neue"/>
+          <w:sz w:val="22"/>
+          <w:szCs w:val="22"/>
+        </w:rPr>
+        <w:t>using CProcessing engine</w:t>
+      </w:r>
+      <w:r>
+        <w:rPr>
+          <w:rFonts w:ascii="Helvetica Neue" w:eastAsia="Helvetica Neue" w:hAnsi="Helvetica Neue" w:cs="Helvetica Neue"/>
+          <w:sz w:val="22"/>
+          <w:szCs w:val="22"/>
+        </w:rPr>
+        <w:t>)</w:t>
       </w:r>
     </w:p>
     <w:p>
@@ -1861,23 +1828,23 @@
           <w:sz w:val="22"/>
           <w:szCs w:val="22"/>
         </w:rPr>
-        <w:t>Created options menu</w:t>
-      </w:r>
-      <w:r>
-        <w:rPr>
-          <w:rFonts w:ascii="Helvetica Neue" w:eastAsia="Helvetica Neue" w:hAnsi="Helvetica Neue" w:cs="Helvetica Neue"/>
-          <w:sz w:val="22"/>
-          <w:szCs w:val="22"/>
-        </w:rPr>
-        <w:t xml:space="preserve"> that supports key/button remapping</w:t>
-      </w:r>
-      <w:r>
-        <w:rPr>
-          <w:rFonts w:ascii="Helvetica Neue" w:eastAsia="Helvetica Neue" w:hAnsi="Helvetica Neue" w:cs="Helvetica Neue"/>
-          <w:sz w:val="22"/>
-          <w:szCs w:val="22"/>
-        </w:rPr>
-        <w:t xml:space="preserve"> and window resizing</w:t>
+        <w:t>Developed</w:t>
+      </w:r>
+      <w:r>
+        <w:rPr>
+          <w:rFonts w:ascii="Helvetica Neue" w:eastAsia="Helvetica Neue" w:hAnsi="Helvetica Neue" w:cs="Helvetica Neue"/>
+          <w:sz w:val="22"/>
+          <w:szCs w:val="22"/>
+        </w:rPr>
+        <w:t xml:space="preserve"> gun behaviors and water balloon arc trajectories</w:t>
+      </w:r>
+      <w:r>
+        <w:rPr>
+          <w:rFonts w:ascii="Helvetica Neue" w:eastAsia="Helvetica Neue" w:hAnsi="Helvetica Neue" w:cs="Helvetica Neue"/>
+          <w:sz w:val="22"/>
+          <w:szCs w:val="22"/>
+        </w:rPr>
+        <w:t xml:space="preserve"> for players to deal damage to waves of robot bugs</w:t>
       </w:r>
     </w:p>
     <w:p>
@@ -1901,236 +1868,31 @@
           <w:sz w:val="22"/>
           <w:szCs w:val="22"/>
         </w:rPr>
-        <w:t>Implemented</w:t>
-      </w:r>
-      <w:r>
-        <w:rPr>
-          <w:rFonts w:ascii="Helvetica Neue" w:eastAsia="Helvetica Neue" w:hAnsi="Helvetica Neue" w:cs="Helvetica Neue"/>
-          <w:sz w:val="22"/>
-          <w:szCs w:val="22"/>
-        </w:rPr>
-        <w:t xml:space="preserve"> various sound effects using Audacity</w:t>
-      </w:r>
-    </w:p>
-    <w:p>
-      <w:pPr>
-        <w:pBdr>
-          <w:top w:val="single" w:sz="6" w:space="18" w:color="7F7F7F"/>
-        </w:pBdr>
-        <w:spacing w:before="240" w:after="120" w:line="276" w:lineRule="auto"/>
-        <w:jc w:val="center"/>
-        <w:rPr>
-          <w:rFonts w:ascii="Helvetica Neue Light" w:eastAsia="Helvetica Neue Light" w:hAnsi="Helvetica Neue Light" w:cs="Helvetica Neue Light"/>
-          <w:color w:val="000000"/>
-          <w:sz w:val="28"/>
-          <w:szCs w:val="28"/>
-        </w:rPr>
-      </w:pPr>
-      <w:r>
-        <w:rPr>
-          <w:rFonts w:ascii="Helvetica Neue Light" w:eastAsia="Helvetica Neue Light" w:hAnsi="Helvetica Neue Light" w:cs="Helvetica Neue Light"/>
-          <w:sz w:val="28"/>
-          <w:szCs w:val="28"/>
-        </w:rPr>
-        <w:t>PERSONAL</w:t>
-      </w:r>
-      <w:r>
-        <w:rPr>
-          <w:rFonts w:ascii="Helvetica Neue Light" w:eastAsia="Helvetica Neue Light" w:hAnsi="Helvetica Neue Light" w:cs="Helvetica Neue Light"/>
-          <w:sz w:val="28"/>
-          <w:szCs w:val="28"/>
-        </w:rPr>
-        <w:t xml:space="preserve"> PROJECTS</w:t>
-      </w:r>
-    </w:p>
-    <w:p>
-      <w:pPr>
-        <w:widowControl w:val="0"/>
-        <w:spacing w:line="276" w:lineRule="auto"/>
-        <w:rPr>
-          <w:rFonts w:ascii="Helvetica Neue" w:eastAsia="Helvetica Neue" w:hAnsi="Helvetica Neue" w:cs="Helvetica Neue"/>
-          <w:sz w:val="22"/>
-          <w:szCs w:val="22"/>
-        </w:rPr>
-      </w:pPr>
-      <w:r>
-        <w:rPr>
-          <w:rFonts w:ascii="Helvetica Neue" w:eastAsia="Helvetica Neue" w:hAnsi="Helvetica Neue" w:cs="Helvetica Neue"/>
-          <w:b/>
-          <w:sz w:val="22"/>
-          <w:szCs w:val="22"/>
-        </w:rPr>
-        <w:lastRenderedPageBreak/>
-        <w:t xml:space="preserve">Engine Developer &amp; </w:t>
-      </w:r>
-      <w:r>
-        <w:rPr>
-          <w:rFonts w:ascii="Helvetica Neue" w:eastAsia="Helvetica Neue" w:hAnsi="Helvetica Neue" w:cs="Helvetica Neue"/>
-          <w:b/>
-          <w:sz w:val="22"/>
-          <w:szCs w:val="22"/>
-        </w:rPr>
-        <w:t>Gameplay Programmer</w:t>
-      </w:r>
-      <w:r>
-        <w:rPr>
-          <w:rFonts w:ascii="Helvetica Neue" w:eastAsia="Helvetica Neue" w:hAnsi="Helvetica Neue" w:cs="Helvetica Neue"/>
-          <w:b/>
-          <w:sz w:val="22"/>
-          <w:szCs w:val="22"/>
-        </w:rPr>
-        <w:t xml:space="preserve"> (Solo)</w:t>
-      </w:r>
-      <w:r>
-        <w:rPr>
-          <w:rFonts w:ascii="Helvetica Neue" w:eastAsia="Helvetica Neue" w:hAnsi="Helvetica Neue" w:cs="Helvetica Neue"/>
-          <w:sz w:val="22"/>
-          <w:szCs w:val="22"/>
-        </w:rPr>
-        <w:tab/>
-      </w:r>
-      <w:r>
-        <w:rPr>
-          <w:rFonts w:ascii="Helvetica Neue" w:eastAsia="Helvetica Neue" w:hAnsi="Helvetica Neue" w:cs="Helvetica Neue"/>
-          <w:sz w:val="22"/>
-          <w:szCs w:val="22"/>
-        </w:rPr>
-        <w:tab/>
-      </w:r>
-      <w:r>
-        <w:rPr>
-          <w:rFonts w:ascii="Helvetica Neue" w:eastAsia="Helvetica Neue" w:hAnsi="Helvetica Neue" w:cs="Helvetica Neue"/>
-          <w:sz w:val="22"/>
-          <w:szCs w:val="22"/>
-        </w:rPr>
-        <w:tab/>
-      </w:r>
-      <w:r>
-        <w:rPr>
-          <w:rFonts w:ascii="Helvetica Neue" w:eastAsia="Helvetica Neue" w:hAnsi="Helvetica Neue" w:cs="Helvetica Neue"/>
-          <w:sz w:val="22"/>
-          <w:szCs w:val="22"/>
-        </w:rPr>
-        <w:tab/>
-      </w:r>
-      <w:r>
-        <w:rPr>
-          <w:rFonts w:ascii="Helvetica Neue" w:eastAsia="Helvetica Neue" w:hAnsi="Helvetica Neue" w:cs="Helvetica Neue"/>
-          <w:sz w:val="22"/>
-          <w:szCs w:val="22"/>
-        </w:rPr>
-        <w:t xml:space="preserve"> </w:t>
-      </w:r>
-      <w:r>
-        <w:rPr>
-          <w:rFonts w:ascii="Helvetica Neue" w:eastAsia="Helvetica Neue" w:hAnsi="Helvetica Neue" w:cs="Helvetica Neue"/>
-          <w:sz w:val="22"/>
-          <w:szCs w:val="22"/>
-        </w:rPr>
-        <w:t>May – August 2021</w:t>
-      </w:r>
-    </w:p>
-    <w:p>
-      <w:pPr>
-        <w:widowControl w:val="0"/>
-        <w:spacing w:line="276" w:lineRule="auto"/>
-        <w:rPr>
-          <w:rFonts w:ascii="Helvetica Neue" w:eastAsia="Helvetica Neue" w:hAnsi="Helvetica Neue" w:cs="Helvetica Neue"/>
-          <w:sz w:val="22"/>
-          <w:szCs w:val="22"/>
-        </w:rPr>
-      </w:pPr>
-      <w:proofErr w:type="spellStart"/>
-      <w:r>
-        <w:rPr>
-          <w:rFonts w:ascii="Helvetica Neue" w:eastAsia="Helvetica Neue" w:hAnsi="Helvetica Neue" w:cs="Helvetica Neue"/>
-          <w:sz w:val="22"/>
-          <w:szCs w:val="22"/>
-        </w:rPr>
-        <w:t>temtris</w:t>
-      </w:r>
-      <w:proofErr w:type="spellEnd"/>
-      <w:r>
-        <w:rPr>
-          <w:rFonts w:ascii="Helvetica Neue" w:eastAsia="Helvetica Neue" w:hAnsi="Helvetica Neue" w:cs="Helvetica Neue"/>
-          <w:sz w:val="22"/>
-          <w:szCs w:val="22"/>
-        </w:rPr>
-        <w:t xml:space="preserve"> </w:t>
-      </w:r>
-      <w:r>
-        <w:rPr>
-          <w:rFonts w:ascii="Helvetica Neue" w:eastAsia="Helvetica Neue" w:hAnsi="Helvetica Neue" w:cs="Helvetica Neue"/>
-          <w:sz w:val="22"/>
-          <w:szCs w:val="22"/>
-        </w:rPr>
-        <w:t xml:space="preserve">– </w:t>
-      </w:r>
-      <w:r>
-        <w:rPr>
-          <w:rFonts w:ascii="Helvetica Neue" w:eastAsia="Helvetica Neue" w:hAnsi="Helvetica Neue" w:cs="Helvetica Neue"/>
-          <w:i/>
-          <w:iCs/>
-          <w:sz w:val="22"/>
-          <w:szCs w:val="22"/>
-        </w:rPr>
-        <w:t>Tetris</w:t>
-      </w:r>
-      <w:r>
-        <w:rPr>
-          <w:rFonts w:ascii="Helvetica Neue" w:eastAsia="Helvetica Neue" w:hAnsi="Helvetica Neue" w:cs="Helvetica Neue"/>
-          <w:sz w:val="22"/>
-          <w:szCs w:val="22"/>
-        </w:rPr>
-        <w:t xml:space="preserve"> Clone</w:t>
-      </w:r>
-      <w:r>
-        <w:rPr>
-          <w:rFonts w:ascii="Helvetica Neue" w:eastAsia="Helvetica Neue" w:hAnsi="Helvetica Neue" w:cs="Helvetica Neue"/>
-          <w:sz w:val="22"/>
-          <w:szCs w:val="22"/>
-        </w:rPr>
-        <w:t xml:space="preserve"> (C</w:t>
-      </w:r>
-      <w:r>
-        <w:rPr>
-          <w:rFonts w:ascii="Helvetica Neue" w:eastAsia="Helvetica Neue" w:hAnsi="Helvetica Neue" w:cs="Helvetica Neue"/>
-          <w:sz w:val="22"/>
-          <w:szCs w:val="22"/>
-        </w:rPr>
-        <w:t>++</w:t>
-      </w:r>
-      <w:r>
-        <w:rPr>
-          <w:rFonts w:ascii="Helvetica Neue" w:eastAsia="Helvetica Neue" w:hAnsi="Helvetica Neue" w:cs="Helvetica Neue"/>
-          <w:sz w:val="22"/>
-          <w:szCs w:val="22"/>
-        </w:rPr>
-        <w:t xml:space="preserve"> </w:t>
-      </w:r>
-      <w:r>
-        <w:rPr>
-          <w:rFonts w:ascii="Helvetica Neue" w:eastAsia="Helvetica Neue" w:hAnsi="Helvetica Neue" w:cs="Helvetica Neue"/>
-          <w:sz w:val="22"/>
-          <w:szCs w:val="22"/>
-        </w:rPr>
-        <w:t xml:space="preserve">custom engine </w:t>
-      </w:r>
-      <w:r>
-        <w:rPr>
-          <w:rFonts w:ascii="Helvetica Neue" w:eastAsia="Helvetica Neue" w:hAnsi="Helvetica Neue" w:cs="Helvetica Neue"/>
-          <w:sz w:val="22"/>
-          <w:szCs w:val="22"/>
-        </w:rPr>
-        <w:t>using SFML</w:t>
-      </w:r>
-      <w:r>
-        <w:rPr>
-          <w:rFonts w:ascii="Helvetica Neue" w:eastAsia="Helvetica Neue" w:hAnsi="Helvetica Neue" w:cs="Helvetica Neue"/>
-          <w:sz w:val="22"/>
-          <w:szCs w:val="22"/>
-        </w:rPr>
-        <w:t>)</w:t>
+        <w:t>Created</w:t>
+      </w:r>
+      <w:r>
+        <w:rPr>
+          <w:rFonts w:ascii="Helvetica Neue" w:eastAsia="Helvetica Neue" w:hAnsi="Helvetica Neue" w:cs="Helvetica Neue"/>
+          <w:sz w:val="22"/>
+          <w:szCs w:val="22"/>
+        </w:rPr>
+        <w:t xml:space="preserve"> options menu</w:t>
+      </w:r>
+      <w:r>
+        <w:rPr>
+          <w:rFonts w:ascii="Helvetica Neue" w:eastAsia="Helvetica Neue" w:hAnsi="Helvetica Neue" w:cs="Helvetica Neue"/>
+          <w:sz w:val="22"/>
+          <w:szCs w:val="22"/>
+        </w:rPr>
+        <w:t xml:space="preserve"> that supports key/button remapping</w:t>
+      </w:r>
+      <w:r>
+        <w:rPr>
+          <w:rFonts w:ascii="Helvetica Neue" w:eastAsia="Helvetica Neue" w:hAnsi="Helvetica Neue" w:cs="Helvetica Neue"/>
+          <w:sz w:val="22"/>
+          <w:szCs w:val="22"/>
+        </w:rPr>
+        <w:t xml:space="preserve"> and window resizing</w:t>
       </w:r>
     </w:p>
     <w:p>
@@ -2154,15 +1916,201 @@
           <w:sz w:val="22"/>
           <w:szCs w:val="22"/>
         </w:rPr>
-        <w:t>Developed game using</w:t>
-      </w:r>
-      <w:r>
-        <w:rPr>
-          <w:rFonts w:ascii="Helvetica Neue" w:eastAsia="Helvetica Neue" w:hAnsi="Helvetica Neue" w:cs="Helvetica Neue"/>
-          <w:sz w:val="22"/>
-          <w:szCs w:val="22"/>
-        </w:rPr>
-        <w:t xml:space="preserve"> custom engine in C++ with SFML for low-level graphics support</w:t>
+        <w:lastRenderedPageBreak/>
+        <w:t>Generated and implemented</w:t>
+      </w:r>
+      <w:r>
+        <w:rPr>
+          <w:rFonts w:ascii="Helvetica Neue" w:eastAsia="Helvetica Neue" w:hAnsi="Helvetica Neue" w:cs="Helvetica Neue"/>
+          <w:sz w:val="22"/>
+          <w:szCs w:val="22"/>
+        </w:rPr>
+        <w:t xml:space="preserve"> various sound effects using Audacity</w:t>
+      </w:r>
+    </w:p>
+    <w:p>
+      <w:pPr>
+        <w:pBdr>
+          <w:top w:val="single" w:sz="6" w:space="18" w:color="7F7F7F"/>
+        </w:pBdr>
+        <w:spacing w:before="240" w:after="120" w:line="276" w:lineRule="auto"/>
+        <w:jc w:val="center"/>
+        <w:rPr>
+          <w:rFonts w:ascii="Helvetica Neue Light" w:eastAsia="Helvetica Neue Light" w:hAnsi="Helvetica Neue Light" w:cs="Helvetica Neue Light"/>
+          <w:color w:val="000000"/>
+          <w:sz w:val="28"/>
+          <w:szCs w:val="28"/>
+        </w:rPr>
+      </w:pPr>
+      <w:r>
+        <w:rPr>
+          <w:rFonts w:ascii="Helvetica Neue Light" w:eastAsia="Helvetica Neue Light" w:hAnsi="Helvetica Neue Light" w:cs="Helvetica Neue Light"/>
+          <w:sz w:val="28"/>
+          <w:szCs w:val="28"/>
+        </w:rPr>
+        <w:t>PERSONAL</w:t>
+      </w:r>
+      <w:r>
+        <w:rPr>
+          <w:rFonts w:ascii="Helvetica Neue Light" w:eastAsia="Helvetica Neue Light" w:hAnsi="Helvetica Neue Light" w:cs="Helvetica Neue Light"/>
+          <w:sz w:val="28"/>
+          <w:szCs w:val="28"/>
+        </w:rPr>
+        <w:t xml:space="preserve"> PROJECTS</w:t>
+      </w:r>
+    </w:p>
+    <w:p>
+      <w:pPr>
+        <w:widowControl w:val="0"/>
+        <w:spacing w:line="276" w:lineRule="auto"/>
+        <w:rPr>
+          <w:rFonts w:ascii="Helvetica Neue" w:eastAsia="Helvetica Neue" w:hAnsi="Helvetica Neue" w:cs="Helvetica Neue"/>
+          <w:sz w:val="22"/>
+          <w:szCs w:val="22"/>
+        </w:rPr>
+      </w:pPr>
+      <w:r>
+        <w:rPr>
+          <w:rFonts w:ascii="Helvetica Neue" w:eastAsia="Helvetica Neue" w:hAnsi="Helvetica Neue" w:cs="Helvetica Neue"/>
+          <w:b/>
+          <w:sz w:val="22"/>
+          <w:szCs w:val="22"/>
+        </w:rPr>
+        <w:t>Engine Developer &amp; Gameplay Programmer (Solo)</w:t>
+      </w:r>
+      <w:r>
+        <w:rPr>
+          <w:rFonts w:ascii="Helvetica Neue" w:eastAsia="Helvetica Neue" w:hAnsi="Helvetica Neue" w:cs="Helvetica Neue"/>
+          <w:sz w:val="22"/>
+          <w:szCs w:val="22"/>
+        </w:rPr>
+        <w:tab/>
+      </w:r>
+      <w:r>
+        <w:rPr>
+          <w:rFonts w:ascii="Helvetica Neue" w:eastAsia="Helvetica Neue" w:hAnsi="Helvetica Neue" w:cs="Helvetica Neue"/>
+          <w:sz w:val="22"/>
+          <w:szCs w:val="22"/>
+        </w:rPr>
+        <w:tab/>
+      </w:r>
+      <w:r>
+        <w:rPr>
+          <w:rFonts w:ascii="Helvetica Neue" w:eastAsia="Helvetica Neue" w:hAnsi="Helvetica Neue" w:cs="Helvetica Neue"/>
+          <w:sz w:val="22"/>
+          <w:szCs w:val="22"/>
+        </w:rPr>
+        <w:tab/>
+      </w:r>
+      <w:r>
+        <w:rPr>
+          <w:rFonts w:ascii="Helvetica Neue" w:eastAsia="Helvetica Neue" w:hAnsi="Helvetica Neue" w:cs="Helvetica Neue"/>
+          <w:sz w:val="22"/>
+          <w:szCs w:val="22"/>
+        </w:rPr>
+        <w:tab/>
+        <w:t xml:space="preserve">     </w:t>
+      </w:r>
+      <w:r>
+        <w:rPr>
+          <w:rFonts w:ascii="Helvetica Neue" w:eastAsia="Helvetica Neue" w:hAnsi="Helvetica Neue" w:cs="Helvetica Neue"/>
+          <w:sz w:val="22"/>
+          <w:szCs w:val="22"/>
+        </w:rPr>
+        <w:t xml:space="preserve"> </w:t>
+      </w:r>
+      <w:r>
+        <w:rPr>
+          <w:rFonts w:ascii="Helvetica Neue" w:eastAsia="Helvetica Neue" w:hAnsi="Helvetica Neue" w:cs="Helvetica Neue"/>
+          <w:sz w:val="22"/>
+          <w:szCs w:val="22"/>
+        </w:rPr>
+        <w:t>May – August 2021</w:t>
+      </w:r>
+    </w:p>
+    <w:p>
+      <w:pPr>
+        <w:widowControl w:val="0"/>
+        <w:spacing w:line="276" w:lineRule="auto"/>
+        <w:rPr>
+          <w:rFonts w:ascii="Helvetica Neue" w:eastAsia="Helvetica Neue" w:hAnsi="Helvetica Neue" w:cs="Helvetica Neue"/>
+          <w:sz w:val="22"/>
+          <w:szCs w:val="22"/>
+        </w:rPr>
+      </w:pPr>
+      <w:r>
+        <w:rPr>
+          <w:rFonts w:ascii="Helvetica Neue" w:eastAsia="Helvetica Neue" w:hAnsi="Helvetica Neue" w:cs="Helvetica Neue"/>
+          <w:sz w:val="22"/>
+          <w:szCs w:val="22"/>
+        </w:rPr>
+        <w:t xml:space="preserve">temtris – </w:t>
+      </w:r>
+      <w:r>
+        <w:rPr>
+          <w:rFonts w:ascii="Helvetica Neue" w:eastAsia="Helvetica Neue" w:hAnsi="Helvetica Neue" w:cs="Helvetica Neue"/>
+          <w:i/>
+          <w:iCs/>
+          <w:sz w:val="22"/>
+          <w:szCs w:val="22"/>
+        </w:rPr>
+        <w:t>Tetris</w:t>
+      </w:r>
+      <w:r>
+        <w:rPr>
+          <w:rFonts w:ascii="Helvetica Neue" w:eastAsia="Helvetica Neue" w:hAnsi="Helvetica Neue" w:cs="Helvetica Neue"/>
+          <w:sz w:val="22"/>
+          <w:szCs w:val="22"/>
+        </w:rPr>
+        <w:t xml:space="preserve"> Clone</w:t>
+      </w:r>
+      <w:r>
+        <w:rPr>
+          <w:rFonts w:ascii="Helvetica Neue" w:eastAsia="Helvetica Neue" w:hAnsi="Helvetica Neue" w:cs="Helvetica Neue"/>
+          <w:sz w:val="22"/>
+          <w:szCs w:val="22"/>
+        </w:rPr>
+        <w:t xml:space="preserve"> (C</w:t>
+      </w:r>
+      <w:r>
+        <w:rPr>
+          <w:rFonts w:ascii="Helvetica Neue" w:eastAsia="Helvetica Neue" w:hAnsi="Helvetica Neue" w:cs="Helvetica Neue"/>
+          <w:sz w:val="22"/>
+          <w:szCs w:val="22"/>
+        </w:rPr>
+        <w:t>++</w:t>
+      </w:r>
+      <w:r>
+        <w:rPr>
+          <w:rFonts w:ascii="Helvetica Neue" w:eastAsia="Helvetica Neue" w:hAnsi="Helvetica Neue" w:cs="Helvetica Neue"/>
+          <w:sz w:val="22"/>
+          <w:szCs w:val="22"/>
+        </w:rPr>
+        <w:t xml:space="preserve"> </w:t>
+      </w:r>
+      <w:r>
+        <w:rPr>
+          <w:rFonts w:ascii="Helvetica Neue" w:eastAsia="Helvetica Neue" w:hAnsi="Helvetica Neue" w:cs="Helvetica Neue"/>
+          <w:sz w:val="22"/>
+          <w:szCs w:val="22"/>
+        </w:rPr>
+        <w:t xml:space="preserve">custom engine </w:t>
+      </w:r>
+      <w:r>
+        <w:rPr>
+          <w:rFonts w:ascii="Helvetica Neue" w:eastAsia="Helvetica Neue" w:hAnsi="Helvetica Neue" w:cs="Helvetica Neue"/>
+          <w:sz w:val="22"/>
+          <w:szCs w:val="22"/>
+        </w:rPr>
+        <w:t>using SFML</w:t>
+      </w:r>
+      <w:r>
+        <w:rPr>
+          <w:rFonts w:ascii="Helvetica Neue" w:eastAsia="Helvetica Neue" w:hAnsi="Helvetica Neue" w:cs="Helvetica Neue"/>
+          <w:sz w:val="22"/>
+          <w:szCs w:val="22"/>
+        </w:rPr>
+        <w:t>)</w:t>
       </w:r>
     </w:p>
     <w:p>
@@ -2186,25 +2134,111 @@
           <w:sz w:val="22"/>
           <w:szCs w:val="22"/>
         </w:rPr>
-        <w:t xml:space="preserve">Systems and </w:t>
-      </w:r>
-      <w:proofErr w:type="spellStart"/>
-      <w:r>
-        <w:rPr>
-          <w:rFonts w:ascii="Helvetica Neue" w:eastAsia="Helvetica Neue" w:hAnsi="Helvetica Neue" w:cs="Helvetica Neue"/>
-          <w:sz w:val="22"/>
-          <w:szCs w:val="22"/>
-        </w:rPr>
-        <w:t>GameObjects</w:t>
-      </w:r>
-      <w:proofErr w:type="spellEnd"/>
-      <w:r>
-        <w:rPr>
-          <w:rFonts w:ascii="Helvetica Neue" w:eastAsia="Helvetica Neue" w:hAnsi="Helvetica Neue" w:cs="Helvetica Neue"/>
-          <w:sz w:val="22"/>
-          <w:szCs w:val="22"/>
-        </w:rPr>
-        <w:t xml:space="preserve"> are editable via JSON files and support saving/loading state</w:t>
+        <w:t>Developed game using</w:t>
+      </w:r>
+      <w:r>
+        <w:rPr>
+          <w:rFonts w:ascii="Helvetica Neue" w:eastAsia="Helvetica Neue" w:hAnsi="Helvetica Neue" w:cs="Helvetica Neue"/>
+          <w:sz w:val="22"/>
+          <w:szCs w:val="22"/>
+        </w:rPr>
+        <w:t xml:space="preserve"> custom engine in C++ with SFML for low-level graphics support</w:t>
+      </w:r>
+    </w:p>
+    <w:p>
+      <w:pPr>
+        <w:pStyle w:val="ListParagraph"/>
+        <w:widowControl w:val="0"/>
+        <w:numPr>
+          <w:ilvl w:val="0"/>
+          <w:numId w:val="4"/>
+        </w:numPr>
+        <w:spacing w:line="276" w:lineRule="auto"/>
+        <w:rPr>
+          <w:rFonts w:ascii="Helvetica Neue" w:eastAsia="Helvetica Neue" w:hAnsi="Helvetica Neue" w:cs="Helvetica Neue"/>
+          <w:sz w:val="22"/>
+          <w:szCs w:val="22"/>
+        </w:rPr>
+      </w:pPr>
+      <w:r>
+        <w:rPr>
+          <w:rFonts w:ascii="Helvetica Neue" w:eastAsia="Helvetica Neue" w:hAnsi="Helvetica Neue" w:cs="Helvetica Neue"/>
+          <w:sz w:val="22"/>
+          <w:szCs w:val="22"/>
+        </w:rPr>
+        <w:t>S</w:t>
+      </w:r>
+      <w:r>
+        <w:rPr>
+          <w:rFonts w:ascii="Helvetica Neue" w:eastAsia="Helvetica Neue" w:hAnsi="Helvetica Neue" w:cs="Helvetica Neue"/>
+          <w:sz w:val="22"/>
+          <w:szCs w:val="22"/>
+        </w:rPr>
+        <w:t>upport</w:t>
+      </w:r>
+      <w:r>
+        <w:rPr>
+          <w:rFonts w:ascii="Helvetica Neue" w:eastAsia="Helvetica Neue" w:hAnsi="Helvetica Neue" w:cs="Helvetica Neue"/>
+          <w:sz w:val="22"/>
+          <w:szCs w:val="22"/>
+        </w:rPr>
+        <w:t>ed</w:t>
+      </w:r>
+      <w:r>
+        <w:rPr>
+          <w:rFonts w:ascii="Helvetica Neue" w:eastAsia="Helvetica Neue" w:hAnsi="Helvetica Neue" w:cs="Helvetica Neue"/>
+          <w:sz w:val="22"/>
+          <w:szCs w:val="22"/>
+        </w:rPr>
+        <w:t xml:space="preserve"> saving/loading state</w:t>
+      </w:r>
+      <w:r>
+        <w:rPr>
+          <w:rFonts w:ascii="Helvetica Neue" w:eastAsia="Helvetica Neue" w:hAnsi="Helvetica Neue" w:cs="Helvetica Neue"/>
+          <w:sz w:val="22"/>
+          <w:szCs w:val="22"/>
+        </w:rPr>
+        <w:t xml:space="preserve"> of </w:t>
+      </w:r>
+      <w:r>
+        <w:rPr>
+          <w:rFonts w:ascii="Helvetica Neue" w:eastAsia="Helvetica Neue" w:hAnsi="Helvetica Neue" w:cs="Helvetica Neue"/>
+          <w:sz w:val="22"/>
+          <w:szCs w:val="22"/>
+        </w:rPr>
+        <w:t xml:space="preserve">Systems and GameObjects </w:t>
+      </w:r>
+      <w:r>
+        <w:rPr>
+          <w:rFonts w:ascii="Helvetica Neue" w:eastAsia="Helvetica Neue" w:hAnsi="Helvetica Neue" w:cs="Helvetica Neue"/>
+          <w:sz w:val="22"/>
+          <w:szCs w:val="22"/>
+        </w:rPr>
+        <w:t>that are also</w:t>
+      </w:r>
+      <w:r>
+        <w:rPr>
+          <w:rFonts w:ascii="Helvetica Neue" w:eastAsia="Helvetica Neue" w:hAnsi="Helvetica Neue" w:cs="Helvetica Neue"/>
+          <w:sz w:val="22"/>
+          <w:szCs w:val="22"/>
+        </w:rPr>
+        <w:t xml:space="preserve"> </w:t>
+      </w:r>
+      <w:r>
+        <w:rPr>
+          <w:rFonts w:ascii="Helvetica Neue" w:eastAsia="Helvetica Neue" w:hAnsi="Helvetica Neue" w:cs="Helvetica Neue"/>
+          <w:sz w:val="22"/>
+          <w:szCs w:val="22"/>
+        </w:rPr>
+        <w:t>modifiable</w:t>
+      </w:r>
+      <w:r>
+        <w:rPr>
+          <w:rFonts w:ascii="Helvetica Neue" w:eastAsia="Helvetica Neue" w:hAnsi="Helvetica Neue" w:cs="Helvetica Neue"/>
+          <w:sz w:val="22"/>
+          <w:szCs w:val="22"/>
+        </w:rPr>
+        <w:t xml:space="preserve"> via JSON files</w:t>
       </w:r>
     </w:p>
     <w:p>

</xml_diff>

<commit_message>
reordered & updated some lil guys
</commit_message>
<xml_diff>
--- a/Emma_Cross_Resume.docx
+++ b/Emma_Cross_Resume.docx
@@ -66,7 +66,25 @@
           <w:sz w:val="22"/>
           <w:szCs w:val="22"/>
         </w:rPr>
-        <w:t xml:space="preserve">(224) 268-6027  •  </w:t>
+        <w:t>(224) 268-</w:t>
+      </w:r>
+      <w:proofErr w:type="gramStart"/>
+      <w:r>
+        <w:rPr>
+          <w:rFonts w:ascii="Helvetica Neue" w:eastAsia="Helvetica Neue" w:hAnsi="Helvetica Neue" w:cs="Helvetica Neue"/>
+          <w:sz w:val="22"/>
+          <w:szCs w:val="22"/>
+        </w:rPr>
+        <w:t>6027  •</w:t>
+      </w:r>
+      <w:proofErr w:type="gramEnd"/>
+      <w:r>
+        <w:rPr>
+          <w:rFonts w:ascii="Helvetica Neue" w:eastAsia="Helvetica Neue" w:hAnsi="Helvetica Neue" w:cs="Helvetica Neue"/>
+          <w:sz w:val="22"/>
+          <w:szCs w:val="22"/>
+        </w:rPr>
+        <w:t xml:space="preserve">  </w:t>
       </w:r>
       <w:hyperlink r:id="rId6" w:history="1">
         <w:r>
@@ -130,7 +148,25 @@
             <w:sz w:val="22"/>
             <w:szCs w:val="22"/>
           </w:rPr>
-          <w:t>linkedin.com/in/emma-m-cross</w:t>
+          <w:t>linkedin.com/in/</w:t>
+        </w:r>
+        <w:proofErr w:type="spellStart"/>
+        <w:r>
+          <w:rPr>
+            <w:rFonts w:ascii="Helvetica Neue" w:eastAsia="Helvetica Neue" w:hAnsi="Helvetica Neue" w:cs="Helvetica Neue"/>
+            <w:sz w:val="22"/>
+            <w:szCs w:val="22"/>
+          </w:rPr>
+          <w:t>emma</w:t>
+        </w:r>
+        <w:proofErr w:type="spellEnd"/>
+        <w:r>
+          <w:rPr>
+            <w:rFonts w:ascii="Helvetica Neue" w:eastAsia="Helvetica Neue" w:hAnsi="Helvetica Neue" w:cs="Helvetica Neue"/>
+            <w:sz w:val="22"/>
+            <w:szCs w:val="22"/>
+          </w:rPr>
+          <w:t>-m-cross</w:t>
         </w:r>
       </w:hyperlink>
     </w:p>
@@ -165,10 +201,10 @@
         <w:tblLook w:val="04A0" w:firstRow="1" w:lastRow="0" w:firstColumn="1" w:lastColumn="0" w:noHBand="0" w:noVBand="1"/>
       </w:tblPr>
       <w:tblGrid>
-        <w:gridCol w:w="2540"/>
-        <w:gridCol w:w="2520"/>
-        <w:gridCol w:w="2520"/>
-        <w:gridCol w:w="2788"/>
+        <w:gridCol w:w="2775"/>
+        <w:gridCol w:w="2379"/>
+        <w:gridCol w:w="2493"/>
+        <w:gridCol w:w="2721"/>
       </w:tblGrid>
       <w:tr>
         <w:trPr>
@@ -176,7 +212,7 @@
         </w:trPr>
         <w:tc>
           <w:tcPr>
-            <w:tcW w:w="2592" w:type="dxa"/>
+            <w:tcW w:w="2880" w:type="dxa"/>
           </w:tcPr>
           <w:p>
             <w:pPr>
@@ -235,7 +271,7 @@
         </w:tc>
         <w:tc>
           <w:tcPr>
-            <w:tcW w:w="2592" w:type="dxa"/>
+            <w:tcW w:w="2736" w:type="dxa"/>
           </w:tcPr>
           <w:p>
             <w:pPr>
@@ -310,7 +346,7 @@
         </w:trPr>
         <w:tc>
           <w:tcPr>
-            <w:tcW w:w="2592" w:type="dxa"/>
+            <w:tcW w:w="2880" w:type="dxa"/>
           </w:tcPr>
           <w:p>
             <w:pPr>
@@ -386,7 +422,7 @@
         </w:tc>
         <w:tc>
           <w:tcPr>
-            <w:tcW w:w="2592" w:type="dxa"/>
+            <w:tcW w:w="2736" w:type="dxa"/>
           </w:tcPr>
           <w:p>
             <w:pPr>
@@ -420,7 +456,7 @@
         </w:tc>
         <w:tc>
           <w:tcPr>
-            <w:tcW w:w="2880" w:type="dxa"/>
+            <w:tcW w:w="3024" w:type="dxa"/>
           </w:tcPr>
           <w:p>
             <w:pPr>
@@ -479,7 +515,7 @@
         </w:trPr>
         <w:tc>
           <w:tcPr>
-            <w:tcW w:w="2592" w:type="dxa"/>
+            <w:tcW w:w="2880" w:type="dxa"/>
           </w:tcPr>
           <w:p>
             <w:pPr>
@@ -547,7 +583,7 @@
         </w:tc>
         <w:tc>
           <w:tcPr>
-            <w:tcW w:w="2592" w:type="dxa"/>
+            <w:tcW w:w="2736" w:type="dxa"/>
           </w:tcPr>
           <w:p>
             <w:pPr>
@@ -581,7 +617,7 @@
         </w:tc>
         <w:tc>
           <w:tcPr>
-            <w:tcW w:w="2880" w:type="dxa"/>
+            <w:tcW w:w="3024" w:type="dxa"/>
           </w:tcPr>
           <w:p>
             <w:pPr>
@@ -620,7 +656,7 @@
         </w:trPr>
         <w:tc>
           <w:tcPr>
-            <w:tcW w:w="2592" w:type="dxa"/>
+            <w:tcW w:w="2880" w:type="dxa"/>
           </w:tcPr>
           <w:p>
             <w:pPr>
@@ -670,6 +706,89 @@
         </w:tc>
         <w:tc>
           <w:tcPr>
+            <w:tcW w:w="2736" w:type="dxa"/>
+          </w:tcPr>
+          <w:p>
+            <w:pPr>
+              <w:spacing w:line="276" w:lineRule="auto"/>
+              <w:jc w:val="both"/>
+              <w:rPr>
+                <w:rFonts w:ascii="Helvetica Neue" w:eastAsia="Helvetica Neue" w:hAnsi="Helvetica Neue" w:cs="Helvetica Neue"/>
+                <w:sz w:val="22"/>
+                <w:szCs w:val="22"/>
+              </w:rPr>
+            </w:pPr>
+          </w:p>
+        </w:tc>
+        <w:tc>
+          <w:tcPr>
+            <w:tcW w:w="3024" w:type="dxa"/>
+          </w:tcPr>
+          <w:p>
+            <w:pPr>
+              <w:spacing w:line="276" w:lineRule="auto"/>
+              <w:jc w:val="both"/>
+              <w:rPr>
+                <w:rFonts w:ascii="Helvetica Neue" w:eastAsia="Helvetica Neue" w:hAnsi="Helvetica Neue" w:cs="Helvetica Neue"/>
+                <w:sz w:val="22"/>
+                <w:szCs w:val="22"/>
+              </w:rPr>
+            </w:pPr>
+          </w:p>
+        </w:tc>
+      </w:tr>
+      <w:tr>
+        <w:trPr>
+          <w:jc w:val="center"/>
+        </w:trPr>
+        <w:tc>
+          <w:tcPr>
+            <w:tcW w:w="3024" w:type="dxa"/>
+          </w:tcPr>
+          <w:p>
+            <w:pPr>
+              <w:spacing w:line="276" w:lineRule="auto"/>
+              <w:jc w:val="both"/>
+              <w:rPr>
+                <w:rFonts w:ascii="Helvetica Neue" w:eastAsia="Helvetica Neue" w:hAnsi="Helvetica Neue" w:cs="Helvetica Neue"/>
+                <w:b/>
+                <w:bCs/>
+                <w:sz w:val="22"/>
+                <w:szCs w:val="22"/>
+              </w:rPr>
+            </w:pPr>
+            <w:r>
+              <w:rPr>
+                <w:rFonts w:ascii="Helvetica Neue" w:eastAsia="Helvetica Neue" w:hAnsi="Helvetica Neue" w:cs="Helvetica Neue"/>
+                <w:b/>
+                <w:bCs/>
+                <w:sz w:val="22"/>
+                <w:szCs w:val="22"/>
+              </w:rPr>
+              <w:t>Java</w:t>
+            </w:r>
+            <w:r>
+              <w:rPr>
+                <w:rFonts w:ascii="Helvetica Neue" w:eastAsia="Helvetica Neue" w:hAnsi="Helvetica Neue" w:cs="Helvetica Neue"/>
+                <w:b/>
+                <w:bCs/>
+                <w:sz w:val="22"/>
+                <w:szCs w:val="22"/>
+              </w:rPr>
+              <w:t>Script</w:t>
+            </w:r>
+            <w:r>
+              <w:rPr>
+                <w:rFonts w:ascii="Helvetica Neue" w:eastAsia="Helvetica Neue" w:hAnsi="Helvetica Neue" w:cs="Helvetica Neue"/>
+                <w:sz w:val="22"/>
+                <w:szCs w:val="22"/>
+              </w:rPr>
+              <w:t xml:space="preserve"> (intermediate)</w:t>
+            </w:r>
+          </w:p>
+        </w:tc>
+        <w:tc>
+          <w:tcPr>
             <w:tcW w:w="2592" w:type="dxa"/>
           </w:tcPr>
           <w:p>
@@ -686,7 +805,23 @@
         </w:tc>
         <w:tc>
           <w:tcPr>
-            <w:tcW w:w="2880" w:type="dxa"/>
+            <w:tcW w:w="2736" w:type="dxa"/>
+          </w:tcPr>
+          <w:p>
+            <w:pPr>
+              <w:spacing w:line="276" w:lineRule="auto"/>
+              <w:jc w:val="both"/>
+              <w:rPr>
+                <w:rFonts w:ascii="Helvetica Neue" w:eastAsia="Helvetica Neue" w:hAnsi="Helvetica Neue" w:cs="Helvetica Neue"/>
+                <w:sz w:val="22"/>
+                <w:szCs w:val="22"/>
+              </w:rPr>
+            </w:pPr>
+          </w:p>
+        </w:tc>
+        <w:tc>
+          <w:tcPr>
+            <w:tcW w:w="3024" w:type="dxa"/>
           </w:tcPr>
           <w:p>
             <w:pPr>
@@ -931,7 +1066,27 @@
           <w:sz w:val="22"/>
           <w:szCs w:val="22"/>
         </w:rPr>
-        <w:t>Tech Lead, Graphics Programmer</w:t>
+        <w:t xml:space="preserve">Tech </w:t>
+      </w:r>
+      <w:proofErr w:type="gramStart"/>
+      <w:r>
+        <w:rPr>
+          <w:rFonts w:ascii="Helvetica Neue" w:eastAsia="Helvetica Neue" w:hAnsi="Helvetica Neue" w:cs="Helvetica Neue"/>
+          <w:b/>
+          <w:sz w:val="22"/>
+          <w:szCs w:val="22"/>
+        </w:rPr>
+        <w:t>Lead</w:t>
+      </w:r>
+      <w:proofErr w:type="gramEnd"/>
+      <w:r>
+        <w:rPr>
+          <w:rFonts w:ascii="Helvetica Neue" w:eastAsia="Helvetica Neue" w:hAnsi="Helvetica Neue" w:cs="Helvetica Neue"/>
+          <w:b/>
+          <w:sz w:val="22"/>
+          <w:szCs w:val="22"/>
+        </w:rPr>
+        <w:t>, Graphics Programmer</w:t>
       </w:r>
       <w:r>
         <w:rPr>
@@ -1434,6 +1589,7 @@
           <w:szCs w:val="22"/>
         </w:rPr>
       </w:pPr>
+      <w:proofErr w:type="spellStart"/>
       <w:r>
         <w:rPr>
           <w:rFonts w:ascii="Helvetica Neue" w:eastAsia="Helvetica Neue" w:hAnsi="Helvetica Neue" w:cs="Helvetica Neue"/>
@@ -1442,6 +1598,7 @@
         </w:rPr>
         <w:t>Hairaiser</w:t>
       </w:r>
+      <w:proofErr w:type="spellEnd"/>
       <w:r>
         <w:rPr>
           <w:rFonts w:ascii="Helvetica Neue" w:eastAsia="Helvetica Neue" w:hAnsi="Helvetica Neue" w:cs="Helvetica Neue"/>
@@ -1472,7 +1629,16 @@
           <w:sz w:val="22"/>
           <w:szCs w:val="22"/>
         </w:rPr>
-        <w:t xml:space="preserve"> using AlphaEngin</w:t>
+        <w:t xml:space="preserve"> using </w:t>
+      </w:r>
+      <w:proofErr w:type="spellStart"/>
+      <w:r>
+        <w:rPr>
+          <w:rFonts w:ascii="Helvetica Neue" w:eastAsia="Helvetica Neue" w:hAnsi="Helvetica Neue" w:cs="Helvetica Neue"/>
+          <w:sz w:val="22"/>
+          <w:szCs w:val="22"/>
+        </w:rPr>
+        <w:t>AlphaEngin</w:t>
       </w:r>
       <w:r>
         <w:rPr>
@@ -1482,6 +1648,7 @@
         </w:rPr>
         <w:t>e</w:t>
       </w:r>
+      <w:proofErr w:type="spellEnd"/>
       <w:r>
         <w:rPr>
           <w:rFonts w:ascii="Helvetica Neue" w:eastAsia="Helvetica Neue" w:hAnsi="Helvetica Neue" w:cs="Helvetica Neue"/>
@@ -1750,13 +1917,23 @@
           <w:szCs w:val="22"/>
         </w:rPr>
       </w:pPr>
-      <w:r>
-        <w:rPr>
-          <w:rFonts w:ascii="Helvetica Neue" w:eastAsia="Helvetica Neue" w:hAnsi="Helvetica Neue" w:cs="Helvetica Neue"/>
-          <w:sz w:val="22"/>
-          <w:szCs w:val="22"/>
-        </w:rPr>
-        <w:t xml:space="preserve">Turreting Test – </w:t>
+      <w:proofErr w:type="spellStart"/>
+      <w:r>
+        <w:rPr>
+          <w:rFonts w:ascii="Helvetica Neue" w:eastAsia="Helvetica Neue" w:hAnsi="Helvetica Neue" w:cs="Helvetica Neue"/>
+          <w:sz w:val="22"/>
+          <w:szCs w:val="22"/>
+        </w:rPr>
+        <w:t>Turreting</w:t>
+      </w:r>
+      <w:proofErr w:type="spellEnd"/>
+      <w:r>
+        <w:rPr>
+          <w:rFonts w:ascii="Helvetica Neue" w:eastAsia="Helvetica Neue" w:hAnsi="Helvetica Neue" w:cs="Helvetica Neue"/>
+          <w:sz w:val="22"/>
+          <w:szCs w:val="22"/>
+        </w:rPr>
+        <w:t xml:space="preserve"> Test – </w:t>
       </w:r>
       <w:r>
         <w:rPr>
@@ -1796,7 +1973,25 @@
           <w:sz w:val="22"/>
           <w:szCs w:val="22"/>
         </w:rPr>
-        <w:t>using CProcessing engine</w:t>
+        <w:t xml:space="preserve">using </w:t>
+      </w:r>
+      <w:proofErr w:type="spellStart"/>
+      <w:r>
+        <w:rPr>
+          <w:rFonts w:ascii="Helvetica Neue" w:eastAsia="Helvetica Neue" w:hAnsi="Helvetica Neue" w:cs="Helvetica Neue"/>
+          <w:sz w:val="22"/>
+          <w:szCs w:val="22"/>
+        </w:rPr>
+        <w:t>CProcessing</w:t>
+      </w:r>
+      <w:proofErr w:type="spellEnd"/>
+      <w:r>
+        <w:rPr>
+          <w:rFonts w:ascii="Helvetica Neue" w:eastAsia="Helvetica Neue" w:hAnsi="Helvetica Neue" w:cs="Helvetica Neue"/>
+          <w:sz w:val="22"/>
+          <w:szCs w:val="22"/>
+        </w:rPr>
+        <w:t xml:space="preserve"> engine</w:t>
       </w:r>
       <w:r>
         <w:rPr>
@@ -1868,6 +2063,7 @@
           <w:sz w:val="22"/>
           <w:szCs w:val="22"/>
         </w:rPr>
+        <w:lastRenderedPageBreak/>
         <w:t>Created</w:t>
       </w:r>
       <w:r>
@@ -1916,7 +2112,6 @@
           <w:sz w:val="22"/>
           <w:szCs w:val="22"/>
         </w:rPr>
-        <w:lastRenderedPageBreak/>
         <w:t>Generated and implemented</w:t>
       </w:r>
       <w:r>
@@ -2038,13 +2233,23 @@
           <w:szCs w:val="22"/>
         </w:rPr>
       </w:pPr>
-      <w:r>
-        <w:rPr>
-          <w:rFonts w:ascii="Helvetica Neue" w:eastAsia="Helvetica Neue" w:hAnsi="Helvetica Neue" w:cs="Helvetica Neue"/>
-          <w:sz w:val="22"/>
-          <w:szCs w:val="22"/>
-        </w:rPr>
-        <w:t xml:space="preserve">temtris – </w:t>
+      <w:proofErr w:type="spellStart"/>
+      <w:r>
+        <w:rPr>
+          <w:rFonts w:ascii="Helvetica Neue" w:eastAsia="Helvetica Neue" w:hAnsi="Helvetica Neue" w:cs="Helvetica Neue"/>
+          <w:sz w:val="22"/>
+          <w:szCs w:val="22"/>
+        </w:rPr>
+        <w:t>temtris</w:t>
+      </w:r>
+      <w:proofErr w:type="spellEnd"/>
+      <w:r>
+        <w:rPr>
+          <w:rFonts w:ascii="Helvetica Neue" w:eastAsia="Helvetica Neue" w:hAnsi="Helvetica Neue" w:cs="Helvetica Neue"/>
+          <w:sz w:val="22"/>
+          <w:szCs w:val="22"/>
+        </w:rPr>
+        <w:t xml:space="preserve"> – </w:t>
       </w:r>
       <w:r>
         <w:rPr>
@@ -2166,47 +2371,33 @@
           <w:sz w:val="22"/>
           <w:szCs w:val="22"/>
         </w:rPr>
-        <w:t>S</w:t>
-      </w:r>
-      <w:r>
-        <w:rPr>
-          <w:rFonts w:ascii="Helvetica Neue" w:eastAsia="Helvetica Neue" w:hAnsi="Helvetica Neue" w:cs="Helvetica Neue"/>
-          <w:sz w:val="22"/>
-          <w:szCs w:val="22"/>
-        </w:rPr>
-        <w:t>upport</w:t>
-      </w:r>
-      <w:r>
-        <w:rPr>
-          <w:rFonts w:ascii="Helvetica Neue" w:eastAsia="Helvetica Neue" w:hAnsi="Helvetica Neue" w:cs="Helvetica Neue"/>
-          <w:sz w:val="22"/>
-          <w:szCs w:val="22"/>
-        </w:rPr>
-        <w:t>ed</w:t>
-      </w:r>
-      <w:r>
-        <w:rPr>
-          <w:rFonts w:ascii="Helvetica Neue" w:eastAsia="Helvetica Neue" w:hAnsi="Helvetica Neue" w:cs="Helvetica Neue"/>
-          <w:sz w:val="22"/>
-          <w:szCs w:val="22"/>
-        </w:rPr>
-        <w:t xml:space="preserve"> saving/loading state</w:t>
-      </w:r>
-      <w:r>
-        <w:rPr>
-          <w:rFonts w:ascii="Helvetica Neue" w:eastAsia="Helvetica Neue" w:hAnsi="Helvetica Neue" w:cs="Helvetica Neue"/>
-          <w:sz w:val="22"/>
-          <w:szCs w:val="22"/>
-        </w:rPr>
-        <w:t xml:space="preserve"> of </w:t>
-      </w:r>
-      <w:r>
-        <w:rPr>
-          <w:rFonts w:ascii="Helvetica Neue" w:eastAsia="Helvetica Neue" w:hAnsi="Helvetica Neue" w:cs="Helvetica Neue"/>
-          <w:sz w:val="22"/>
-          <w:szCs w:val="22"/>
-        </w:rPr>
-        <w:t xml:space="preserve">Systems and GameObjects </w:t>
+        <w:t xml:space="preserve">Supported saving/loading state of </w:t>
+      </w:r>
+      <w:r>
+        <w:rPr>
+          <w:rFonts w:ascii="Helvetica Neue" w:eastAsia="Helvetica Neue" w:hAnsi="Helvetica Neue" w:cs="Helvetica Neue"/>
+          <w:sz w:val="22"/>
+          <w:szCs w:val="22"/>
+        </w:rPr>
+        <w:t xml:space="preserve">Systems and </w:t>
+      </w:r>
+      <w:proofErr w:type="spellStart"/>
+      <w:r>
+        <w:rPr>
+          <w:rFonts w:ascii="Helvetica Neue" w:eastAsia="Helvetica Neue" w:hAnsi="Helvetica Neue" w:cs="Helvetica Neue"/>
+          <w:sz w:val="22"/>
+          <w:szCs w:val="22"/>
+        </w:rPr>
+        <w:t>GameObjects</w:t>
+      </w:r>
+      <w:proofErr w:type="spellEnd"/>
+      <w:r>
+        <w:rPr>
+          <w:rFonts w:ascii="Helvetica Neue" w:eastAsia="Helvetica Neue" w:hAnsi="Helvetica Neue" w:cs="Helvetica Neue"/>
+          <w:sz w:val="22"/>
+          <w:szCs w:val="22"/>
+        </w:rPr>
+        <w:t xml:space="preserve"> </w:t>
       </w:r>
       <w:r>
         <w:rPr>

</xml_diff>